<commit_message>
+ Progress of work
</commit_message>
<xml_diff>
--- a/лр7.docx
+++ b/лр7.docx
@@ -1,6 +1,6 @@
 
 <file path=word/document.xml><?xml version="1.0" encoding="utf-8"?>
-<w:document xmlns:wpc="http://schemas.microsoft.com/office/word/2010/wordprocessingCanvas" xmlns:mc="http://schemas.openxmlformats.org/markup-compatibility/2006" xmlns:o="urn:schemas-microsoft-com:office:office" xmlns:r="http://schemas.openxmlformats.org/officeDocument/2006/relationships" xmlns:m="http://schemas.openxmlformats.org/officeDocument/2006/math" xmlns:v="urn:schemas-microsoft-com:vml" xmlns:wp14="http://schemas.microsoft.com/office/word/2010/wordprocessingDrawing" xmlns:wp="http://schemas.openxmlformats.org/drawingml/2006/wordprocessingDrawing" xmlns:w10="urn:schemas-microsoft-com:office:word" xmlns:w="http://schemas.openxmlformats.org/wordprocessingml/2006/main" xmlns:w14="http://schemas.microsoft.com/office/word/2010/wordml" xmlns:wpg="http://schemas.microsoft.com/office/word/2010/wordprocessingGroup" xmlns:wpi="http://schemas.microsoft.com/office/word/2010/wordprocessingInk" xmlns:wne="http://schemas.microsoft.com/office/word/2006/wordml" xmlns:wps="http://schemas.microsoft.com/office/word/2010/wordprocessingShape" mc:Ignorable="w14 wp14">
+<w:document xmlns:wpc="http://schemas.microsoft.com/office/word/2010/wordprocessingCanvas" xmlns:cx="http://schemas.microsoft.com/office/drawing/2014/chartex" xmlns:cx1="http://schemas.microsoft.com/office/drawing/2015/9/8/chartex" xmlns:cx2="http://schemas.microsoft.com/office/drawing/2015/10/21/chartex" xmlns:cx3="http://schemas.microsoft.com/office/drawing/2016/5/9/chartex" xmlns:cx4="http://schemas.microsoft.com/office/drawing/2016/5/10/chartex" xmlns:cx5="http://schemas.microsoft.com/office/drawing/2016/5/11/chartex" xmlns:cx6="http://schemas.microsoft.com/office/drawing/2016/5/12/chartex" xmlns:cx7="http://schemas.microsoft.com/office/drawing/2016/5/13/chartex" xmlns:cx8="http://schemas.microsoft.com/office/drawing/2016/5/14/chartex" xmlns:mc="http://schemas.openxmlformats.org/markup-compatibility/2006" xmlns:aink="http://schemas.microsoft.com/office/drawing/2016/ink" xmlns:am3d="http://schemas.microsoft.com/office/drawing/2017/model3d" xmlns:o="urn:schemas-microsoft-com:office:office" xmlns:r="http://schemas.openxmlformats.org/officeDocument/2006/relationships" xmlns:m="http://schemas.openxmlformats.org/officeDocument/2006/math" xmlns:v="urn:schemas-microsoft-com:vml" xmlns:wp14="http://schemas.microsoft.com/office/word/2010/wordprocessingDrawing" xmlns:wp="http://schemas.openxmlformats.org/drawingml/2006/wordprocessingDrawing" xmlns:w10="urn:schemas-microsoft-com:office:word" xmlns:w="http://schemas.openxmlformats.org/wordprocessingml/2006/main" xmlns:w14="http://schemas.microsoft.com/office/word/2010/wordml" xmlns:w15="http://schemas.microsoft.com/office/word/2012/wordml" xmlns:w16cex="http://schemas.microsoft.com/office/word/2018/wordml/cex" xmlns:w16cid="http://schemas.microsoft.com/office/word/2016/wordml/cid" xmlns:w16="http://schemas.microsoft.com/office/word/2018/wordml" xmlns:w16sdtdh="http://schemas.microsoft.com/office/word/2020/wordml/sdtdatahash" xmlns:w16se="http://schemas.microsoft.com/office/word/2015/wordml/symex" xmlns:wpg="http://schemas.microsoft.com/office/word/2010/wordprocessingGroup" xmlns:wpi="http://schemas.microsoft.com/office/word/2010/wordprocessingInk" xmlns:wne="http://schemas.microsoft.com/office/word/2006/wordml" xmlns:wps="http://schemas.microsoft.com/office/word/2010/wordprocessingShape" mc:Ignorable="w14 w15 w16se w16cid w16 w16cex w16sdtdh wp14">
   <w:body>
     <w:p>
       <w:pPr>
@@ -1477,25 +1477,14 @@
           <w:lang w:val="ru-RU"/>
         </w:rPr>
       </w:pPr>
-      <w:proofErr w:type="spellStart"/>
-      <w:r>
-        <w:rPr>
-          <w:rFonts w:ascii="Times New Roman" w:hAnsi="Times New Roman" w:cs="Times New Roman"/>
-          <w:sz w:val="22"/>
-          <w:szCs w:val="22"/>
-          <w:lang w:val="ru-RU"/>
-        </w:rPr>
-        <w:t>Яким</w:t>
-      </w:r>
-      <w:proofErr w:type="spellEnd"/>
-      <w:r>
-        <w:rPr>
-          <w:rFonts w:ascii="Times New Roman" w:hAnsi="Times New Roman" w:cs="Times New Roman"/>
-          <w:sz w:val="22"/>
-          <w:szCs w:val="22"/>
-          <w:lang w:val="ru-RU"/>
-        </w:rPr>
-        <w:t xml:space="preserve"> чином </w:t>
+      <w:r>
+        <w:rPr>
+          <w:rFonts w:ascii="Times New Roman" w:hAnsi="Times New Roman" w:cs="Times New Roman"/>
+          <w:sz w:val="22"/>
+          <w:szCs w:val="22"/>
+          <w:lang w:val="ru-RU"/>
+        </w:rPr>
+        <w:t xml:space="preserve">Яким чином </w:t>
       </w:r>
       <w:proofErr w:type="spellStart"/>
       <w:r>
@@ -2631,6 +2620,32 @@
           <w:szCs w:val="22"/>
         </w:rPr>
         <w:t>***</w:t>
+      </w:r>
+      <w:r>
+        <w:rPr>
+          <w:rFonts w:ascii="Times New Roman" w:hAnsi="Times New Roman" w:cs="Times New Roman"/>
+          <w:sz w:val="22"/>
+          <w:szCs w:val="22"/>
+        </w:rPr>
+        <w:t xml:space="preserve">Prepared by </w:t>
+      </w:r>
+      <w:proofErr w:type="spellStart"/>
+      <w:r>
+        <w:rPr>
+          <w:rFonts w:ascii="Times New Roman" w:hAnsi="Times New Roman" w:cs="Times New Roman"/>
+          <w:sz w:val="22"/>
+          <w:szCs w:val="22"/>
+        </w:rPr>
+        <w:t>Rumiantsev</w:t>
+      </w:r>
+      <w:proofErr w:type="spellEnd"/>
+      <w:r>
+        <w:rPr>
+          <w:rFonts w:ascii="Times New Roman" w:hAnsi="Times New Roman" w:cs="Times New Roman"/>
+          <w:sz w:val="22"/>
+          <w:szCs w:val="22"/>
+        </w:rPr>
+        <w:t xml:space="preserve"> Hennadiy</w:t>
       </w:r>
     </w:p>
     <w:p>
@@ -4298,7 +4313,7 @@
                 <w:sz w:val="22"/>
                 <w:szCs w:val="22"/>
               </w:rPr>
-              <w:t xml:space="preserve">operates on a list of unknown size. Its job is to keep running and </w:t>
+              <w:t xml:space="preserve">operates on a list of unknown size. Its job is to keep running </w:t>
             </w:r>
             <w:proofErr w:type="gramStart"/>
             <w:r>
@@ -4306,7 +4321,7 @@
                 <w:sz w:val="22"/>
                 <w:szCs w:val="22"/>
               </w:rPr>
-              <w:t>on each iteration</w:t>
+              <w:t>and on each iteration</w:t>
             </w:r>
             <w:proofErr w:type="gramEnd"/>
             <w:r>
@@ -5808,6 +5823,223 @@
     </w:p>
     <w:p>
       <w:pPr>
+        <w:numPr>
+          <w:ilvl w:val="0"/>
+          <w:numId w:val="5"/>
+        </w:numPr>
+        <w:pBdr>
+          <w:top w:val="nil"/>
+          <w:left w:val="nil"/>
+          <w:bottom w:val="nil"/>
+          <w:right w:val="nil"/>
+          <w:between w:val="nil"/>
+        </w:pBdr>
+        <w:jc w:val="both"/>
+        <w:rPr>
+          <w:rFonts w:ascii="Times New Roman" w:hAnsi="Times New Roman" w:cs="Times New Roman"/>
+          <w:color w:val="000000"/>
+          <w:sz w:val="22"/>
+          <w:szCs w:val="22"/>
+          <w:lang w:val="ru-RU"/>
+        </w:rPr>
+      </w:pPr>
+      <w:r>
+        <w:rPr>
+          <w:rFonts w:ascii="Times New Roman" w:hAnsi="Times New Roman" w:cs="Times New Roman"/>
+          <w:noProof/>
+          <w:color w:val="000000"/>
+          <w:sz w:val="22"/>
+          <w:szCs w:val="22"/>
+          <w:lang w:val="ru-RU"/>
+        </w:rPr>
+        <w:drawing>
+          <wp:inline distT="0" distB="0" distL="0" distR="0" wp14:anchorId="5759AE5D" wp14:editId="5D37970A">
+            <wp:extent cx="2019300" cy="2270760"/>
+            <wp:effectExtent l="0" t="0" r="0" b="0"/>
+            <wp:docPr id="1" name="Рисунок 1"/>
+            <wp:cNvGraphicFramePr>
+              <a:graphicFrameLocks xmlns:a="http://schemas.openxmlformats.org/drawingml/2006/main" noChangeAspect="1"/>
+            </wp:cNvGraphicFramePr>
+            <a:graphic xmlns:a="http://schemas.openxmlformats.org/drawingml/2006/main">
+              <a:graphicData uri="http://schemas.openxmlformats.org/drawingml/2006/picture">
+                <pic:pic xmlns:pic="http://schemas.openxmlformats.org/drawingml/2006/picture">
+                  <pic:nvPicPr>
+                    <pic:cNvPr id="0" name="Picture 1"/>
+                    <pic:cNvPicPr>
+                      <a:picLocks noChangeAspect="1" noChangeArrowheads="1"/>
+                    </pic:cNvPicPr>
+                  </pic:nvPicPr>
+                  <pic:blipFill>
+                    <a:blip r:embed="rId8">
+                      <a:extLst>
+                        <a:ext uri="{28A0092B-C50C-407E-A947-70E740481C1C}">
+                          <a14:useLocalDpi xmlns:a14="http://schemas.microsoft.com/office/drawing/2010/main" val="0"/>
+                        </a:ext>
+                      </a:extLst>
+                    </a:blip>
+                    <a:srcRect/>
+                    <a:stretch>
+                      <a:fillRect/>
+                    </a:stretch>
+                  </pic:blipFill>
+                  <pic:spPr bwMode="auto">
+                    <a:xfrm>
+                      <a:off x="0" y="0"/>
+                      <a:ext cx="2019300" cy="2270760"/>
+                    </a:xfrm>
+                    <a:prstGeom prst="rect">
+                      <a:avLst/>
+                    </a:prstGeom>
+                    <a:noFill/>
+                    <a:ln>
+                      <a:noFill/>
+                    </a:ln>
+                  </pic:spPr>
+                </pic:pic>
+              </a:graphicData>
+            </a:graphic>
+          </wp:inline>
+        </w:drawing>
+      </w:r>
+    </w:p>
+    <w:p>
+      <w:pPr>
+        <w:pBdr>
+          <w:top w:val="nil"/>
+          <w:left w:val="nil"/>
+          <w:bottom w:val="nil"/>
+          <w:right w:val="nil"/>
+          <w:between w:val="nil"/>
+        </w:pBdr>
+        <w:jc w:val="both"/>
+        <w:rPr>
+          <w:rFonts w:ascii="Times New Roman" w:hAnsi="Times New Roman" w:cs="Times New Roman"/>
+          <w:color w:val="000000"/>
+          <w:sz w:val="22"/>
+          <w:szCs w:val="22"/>
+          <w:lang w:val="ru-RU"/>
+        </w:rPr>
+      </w:pPr>
+      <w:r>
+        <w:rPr>
+          <w:rFonts w:ascii="Times New Roman" w:hAnsi="Times New Roman" w:cs="Times New Roman"/>
+          <w:noProof/>
+          <w:color w:val="000000"/>
+          <w:sz w:val="22"/>
+          <w:szCs w:val="22"/>
+          <w:lang w:val="ru-RU"/>
+        </w:rPr>
+        <w:lastRenderedPageBreak/>
+        <w:drawing>
+          <wp:inline distT="0" distB="0" distL="0" distR="0" wp14:anchorId="6C4C508E" wp14:editId="46BB4C40">
+            <wp:extent cx="6195060" cy="2034540"/>
+            <wp:effectExtent l="0" t="0" r="0" b="3810"/>
+            <wp:docPr id="2" name="Рисунок 2"/>
+            <wp:cNvGraphicFramePr>
+              <a:graphicFrameLocks xmlns:a="http://schemas.openxmlformats.org/drawingml/2006/main" noChangeAspect="1"/>
+            </wp:cNvGraphicFramePr>
+            <a:graphic xmlns:a="http://schemas.openxmlformats.org/drawingml/2006/main">
+              <a:graphicData uri="http://schemas.openxmlformats.org/drawingml/2006/picture">
+                <pic:pic xmlns:pic="http://schemas.openxmlformats.org/drawingml/2006/picture">
+                  <pic:nvPicPr>
+                    <pic:cNvPr id="0" name="Picture 2"/>
+                    <pic:cNvPicPr>
+                      <a:picLocks noChangeAspect="1" noChangeArrowheads="1"/>
+                    </pic:cNvPicPr>
+                  </pic:nvPicPr>
+                  <pic:blipFill>
+                    <a:blip r:embed="rId9" cstate="print">
+                      <a:extLst>
+                        <a:ext uri="{28A0092B-C50C-407E-A947-70E740481C1C}">
+                          <a14:useLocalDpi xmlns:a14="http://schemas.microsoft.com/office/drawing/2010/main" val="0"/>
+                        </a:ext>
+                      </a:extLst>
+                    </a:blip>
+                    <a:srcRect/>
+                    <a:stretch>
+                      <a:fillRect/>
+                    </a:stretch>
+                  </pic:blipFill>
+                  <pic:spPr bwMode="auto">
+                    <a:xfrm>
+                      <a:off x="0" y="0"/>
+                      <a:ext cx="6195060" cy="2034540"/>
+                    </a:xfrm>
+                    <a:prstGeom prst="rect">
+                      <a:avLst/>
+                    </a:prstGeom>
+                    <a:noFill/>
+                    <a:ln>
+                      <a:noFill/>
+                    </a:ln>
+                  </pic:spPr>
+                </pic:pic>
+              </a:graphicData>
+            </a:graphic>
+          </wp:inline>
+        </w:drawing>
+      </w:r>
+      <w:r>
+        <w:rPr>
+          <w:rFonts w:ascii="Times New Roman" w:hAnsi="Times New Roman" w:cs="Times New Roman"/>
+          <w:noProof/>
+          <w:color w:val="000000"/>
+          <w:sz w:val="22"/>
+          <w:szCs w:val="22"/>
+          <w:lang w:val="ru-RU"/>
+        </w:rPr>
+        <w:drawing>
+          <wp:inline distT="0" distB="0" distL="0" distR="0" wp14:anchorId="15F8D934" wp14:editId="36442D8B">
+            <wp:extent cx="6141720" cy="4556760"/>
+            <wp:effectExtent l="0" t="0" r="0" b="0"/>
+            <wp:docPr id="3" name="Рисунок 3"/>
+            <wp:cNvGraphicFramePr>
+              <a:graphicFrameLocks xmlns:a="http://schemas.openxmlformats.org/drawingml/2006/main" noChangeAspect="1"/>
+            </wp:cNvGraphicFramePr>
+            <a:graphic xmlns:a="http://schemas.openxmlformats.org/drawingml/2006/main">
+              <a:graphicData uri="http://schemas.openxmlformats.org/drawingml/2006/picture">
+                <pic:pic xmlns:pic="http://schemas.openxmlformats.org/drawingml/2006/picture">
+                  <pic:nvPicPr>
+                    <pic:cNvPr id="0" name="Picture 3"/>
+                    <pic:cNvPicPr>
+                      <a:picLocks noChangeAspect="1" noChangeArrowheads="1"/>
+                    </pic:cNvPicPr>
+                  </pic:nvPicPr>
+                  <pic:blipFill>
+                    <a:blip r:embed="rId10">
+                      <a:extLst>
+                        <a:ext uri="{28A0092B-C50C-407E-A947-70E740481C1C}">
+                          <a14:useLocalDpi xmlns:a14="http://schemas.microsoft.com/office/drawing/2010/main" val="0"/>
+                        </a:ext>
+                      </a:extLst>
+                    </a:blip>
+                    <a:srcRect/>
+                    <a:stretch>
+                      <a:fillRect/>
+                    </a:stretch>
+                  </pic:blipFill>
+                  <pic:spPr bwMode="auto">
+                    <a:xfrm>
+                      <a:off x="0" y="0"/>
+                      <a:ext cx="6141720" cy="4556760"/>
+                    </a:xfrm>
+                    <a:prstGeom prst="rect">
+                      <a:avLst/>
+                    </a:prstGeom>
+                    <a:noFill/>
+                    <a:ln>
+                      <a:noFill/>
+                    </a:ln>
+                  </pic:spPr>
+                </pic:pic>
+              </a:graphicData>
+            </a:graphic>
+          </wp:inline>
+        </w:drawing>
+      </w:r>
+    </w:p>
+    <w:p>
+      <w:pPr>
         <w:tabs>
           <w:tab w:val="left" w:pos="993"/>
         </w:tabs>
@@ -5816,6 +6048,22 @@
         <w:rPr>
           <w:rFonts w:ascii="Times New Roman" w:hAnsi="Times New Roman" w:cs="Times New Roman"/>
           <w:color w:val="000000"/>
+          <w:sz w:val="22"/>
+          <w:szCs w:val="22"/>
+          <w:lang w:val="ru-RU"/>
+        </w:rPr>
+      </w:pPr>
+    </w:p>
+    <w:p>
+      <w:pPr>
+        <w:tabs>
+          <w:tab w:val="left" w:pos="993"/>
+        </w:tabs>
+        <w:ind w:left="567"/>
+        <w:jc w:val="both"/>
+        <w:rPr>
+          <w:rFonts w:ascii="Times New Roman" w:hAnsi="Times New Roman" w:cs="Times New Roman"/>
+          <w:color w:val="000000"/>
           <w:sz w:val="16"/>
           <w:szCs w:val="16"/>
           <w:lang w:val="ru-RU"/>
@@ -5824,12 +6072,60 @@
       <w:r>
         <w:rPr>
           <w:rFonts w:ascii="Times New Roman" w:hAnsi="Times New Roman" w:cs="Times New Roman"/>
+          <w:noProof/>
           <w:color w:val="000000"/>
           <w:sz w:val="22"/>
           <w:szCs w:val="22"/>
           <w:lang w:val="ru-RU"/>
         </w:rPr>
-        <w:t xml:space="preserve"> </w:t>
+        <w:drawing>
+          <wp:inline distT="0" distB="0" distL="0" distR="0" wp14:anchorId="116B368A" wp14:editId="0D4C5D8C">
+            <wp:extent cx="5791200" cy="2400300"/>
+            <wp:effectExtent l="0" t="0" r="0" b="0"/>
+            <wp:docPr id="4" name="Рисунок 4"/>
+            <wp:cNvGraphicFramePr>
+              <a:graphicFrameLocks xmlns:a="http://schemas.openxmlformats.org/drawingml/2006/main" noChangeAspect="1"/>
+            </wp:cNvGraphicFramePr>
+            <a:graphic xmlns:a="http://schemas.openxmlformats.org/drawingml/2006/main">
+              <a:graphicData uri="http://schemas.openxmlformats.org/drawingml/2006/picture">
+                <pic:pic xmlns:pic="http://schemas.openxmlformats.org/drawingml/2006/picture">
+                  <pic:nvPicPr>
+                    <pic:cNvPr id="0" name="Picture 4"/>
+                    <pic:cNvPicPr>
+                      <a:picLocks noChangeAspect="1" noChangeArrowheads="1"/>
+                    </pic:cNvPicPr>
+                  </pic:nvPicPr>
+                  <pic:blipFill>
+                    <a:blip r:embed="rId11">
+                      <a:extLst>
+                        <a:ext uri="{28A0092B-C50C-407E-A947-70E740481C1C}">
+                          <a14:useLocalDpi xmlns:a14="http://schemas.microsoft.com/office/drawing/2010/main" val="0"/>
+                        </a:ext>
+                      </a:extLst>
+                    </a:blip>
+                    <a:srcRect/>
+                    <a:stretch>
+                      <a:fillRect/>
+                    </a:stretch>
+                  </pic:blipFill>
+                  <pic:spPr bwMode="auto">
+                    <a:xfrm>
+                      <a:off x="0" y="0"/>
+                      <a:ext cx="5791200" cy="2400300"/>
+                    </a:xfrm>
+                    <a:prstGeom prst="rect">
+                      <a:avLst/>
+                    </a:prstGeom>
+                    <a:noFill/>
+                    <a:ln>
+                      <a:noFill/>
+                    </a:ln>
+                  </pic:spPr>
+                </pic:pic>
+              </a:graphicData>
+            </a:graphic>
+          </wp:inline>
+        </w:drawing>
       </w:r>
     </w:p>
     <w:p>
@@ -5846,6 +6142,7 @@
           <w:rFonts w:ascii="Times New Roman" w:hAnsi="Times New Roman" w:cs="Times New Roman"/>
           <w:b/>
         </w:rPr>
+        <w:lastRenderedPageBreak/>
         <w:t>Контрольні</w:t>
       </w:r>
       <w:proofErr w:type="spellEnd"/>
@@ -5905,7 +6202,7 @@
           <w:szCs w:val="22"/>
           <w:lang w:val="ru-RU"/>
         </w:rPr>
-        <w:t>у</w:t>
+        <w:t>у скриптах</w:t>
       </w:r>
       <w:proofErr w:type="gramEnd"/>
       <w:r>
@@ -5915,7 +6212,7 @@
           <w:szCs w:val="22"/>
           <w:lang w:val="ru-RU"/>
         </w:rPr>
-        <w:t xml:space="preserve"> скриптах </w:t>
+        <w:t xml:space="preserve"> </w:t>
       </w:r>
       <w:proofErr w:type="spellStart"/>
       <w:r>
@@ -6144,25 +6441,7 @@
           <w:sz w:val="22"/>
           <w:szCs w:val="22"/>
         </w:rPr>
-        <w:t xml:space="preserve">To create branching scenarios in Linux scripts, </w:t>
-      </w:r>
-      <w:proofErr w:type="gramStart"/>
-      <w:r>
-        <w:rPr>
-          <w:rFonts w:ascii="Times New Roman" w:hAnsi="Times New Roman" w:cs="Times New Roman"/>
-          <w:sz w:val="22"/>
-          <w:szCs w:val="22"/>
-        </w:rPr>
-        <w:t>the if</w:t>
-      </w:r>
-      <w:proofErr w:type="gramEnd"/>
-      <w:r>
-        <w:rPr>
-          <w:rFonts w:ascii="Times New Roman" w:hAnsi="Times New Roman" w:cs="Times New Roman"/>
-          <w:sz w:val="22"/>
-          <w:szCs w:val="22"/>
-        </w:rPr>
-        <w:t xml:space="preserve"> statement is commonly used. </w:t>
+        <w:t xml:space="preserve">To create branching scenarios in Linux scripts, the if statement is commonly used. </w:t>
       </w:r>
     </w:p>
     <w:p>
@@ -6198,214 +6477,23 @@
           <w:rFonts w:ascii="Times New Roman" w:hAnsi="Times New Roman" w:cs="Times New Roman"/>
           <w:sz w:val="22"/>
           <w:szCs w:val="22"/>
-          <w:lang w:val="ru-RU"/>
-        </w:rPr>
-      </w:pPr>
-      <w:r>
-        <w:rPr>
-          <w:rFonts w:ascii="Times New Roman" w:hAnsi="Times New Roman" w:cs="Times New Roman"/>
-          <w:sz w:val="22"/>
-          <w:szCs w:val="22"/>
-        </w:rPr>
-        <w:t xml:space="preserve">To create loop scenarios in Linux scripts, </w:t>
-      </w:r>
-      <w:proofErr w:type="gramStart"/>
-      <w:r>
-        <w:rPr>
-          <w:rFonts w:ascii="Times New Roman" w:hAnsi="Times New Roman" w:cs="Times New Roman"/>
-          <w:sz w:val="22"/>
-          <w:szCs w:val="22"/>
-        </w:rPr>
-        <w:t>the for</w:t>
-      </w:r>
-      <w:proofErr w:type="gramEnd"/>
-      <w:r>
-        <w:rPr>
-          <w:rFonts w:ascii="Times New Roman" w:hAnsi="Times New Roman" w:cs="Times New Roman"/>
-          <w:sz w:val="22"/>
-          <w:szCs w:val="22"/>
-        </w:rPr>
-        <w:t xml:space="preserve"> loop and while loop are commonly used. </w:t>
-      </w:r>
-      <w:proofErr w:type="spellStart"/>
-      <w:r>
-        <w:rPr>
-          <w:rFonts w:ascii="Times New Roman" w:hAnsi="Times New Roman" w:cs="Times New Roman"/>
-          <w:sz w:val="22"/>
-          <w:szCs w:val="22"/>
-          <w:lang w:val="ru-RU"/>
-        </w:rPr>
-        <w:t>The</w:t>
-      </w:r>
-      <w:proofErr w:type="spellEnd"/>
-      <w:r>
-        <w:rPr>
-          <w:rFonts w:ascii="Times New Roman" w:hAnsi="Times New Roman" w:cs="Times New Roman"/>
-          <w:sz w:val="22"/>
-          <w:szCs w:val="22"/>
-          <w:lang w:val="ru-RU"/>
-        </w:rPr>
-        <w:t xml:space="preserve"> </w:t>
-      </w:r>
-      <w:proofErr w:type="spellStart"/>
-      <w:r>
-        <w:rPr>
-          <w:rFonts w:ascii="Times New Roman" w:hAnsi="Times New Roman" w:cs="Times New Roman"/>
-          <w:sz w:val="22"/>
-          <w:szCs w:val="22"/>
-          <w:lang w:val="ru-RU"/>
-        </w:rPr>
-        <w:t>syntax</w:t>
-      </w:r>
-      <w:proofErr w:type="spellEnd"/>
-      <w:r>
-        <w:rPr>
-          <w:rFonts w:ascii="Times New Roman" w:hAnsi="Times New Roman" w:cs="Times New Roman"/>
-          <w:sz w:val="22"/>
-          <w:szCs w:val="22"/>
-          <w:lang w:val="ru-RU"/>
-        </w:rPr>
-        <w:t xml:space="preserve"> </w:t>
-      </w:r>
-      <w:proofErr w:type="spellStart"/>
-      <w:r>
-        <w:rPr>
-          <w:rFonts w:ascii="Times New Roman" w:hAnsi="Times New Roman" w:cs="Times New Roman"/>
-          <w:sz w:val="22"/>
-          <w:szCs w:val="22"/>
-          <w:lang w:val="ru-RU"/>
-        </w:rPr>
-        <w:t>of</w:t>
-      </w:r>
-      <w:proofErr w:type="spellEnd"/>
-      <w:r>
-        <w:rPr>
-          <w:rFonts w:ascii="Times New Roman" w:hAnsi="Times New Roman" w:cs="Times New Roman"/>
-          <w:sz w:val="22"/>
-          <w:szCs w:val="22"/>
-          <w:lang w:val="ru-RU"/>
-        </w:rPr>
-        <w:t xml:space="preserve"> </w:t>
-      </w:r>
-      <w:proofErr w:type="spellStart"/>
-      <w:r>
-        <w:rPr>
-          <w:rFonts w:ascii="Times New Roman" w:hAnsi="Times New Roman" w:cs="Times New Roman"/>
-          <w:sz w:val="22"/>
-          <w:szCs w:val="22"/>
-          <w:lang w:val="ru-RU"/>
-        </w:rPr>
-        <w:t>the</w:t>
-      </w:r>
-      <w:proofErr w:type="spellEnd"/>
-      <w:r>
-        <w:rPr>
-          <w:rFonts w:ascii="Times New Roman" w:hAnsi="Times New Roman" w:cs="Times New Roman"/>
-          <w:sz w:val="22"/>
-          <w:szCs w:val="22"/>
-          <w:lang w:val="ru-RU"/>
-        </w:rPr>
-        <w:t xml:space="preserve"> </w:t>
-      </w:r>
-      <w:proofErr w:type="spellStart"/>
-      <w:r>
-        <w:rPr>
-          <w:rFonts w:ascii="Times New Roman" w:hAnsi="Times New Roman" w:cs="Times New Roman"/>
-          <w:sz w:val="22"/>
-          <w:szCs w:val="22"/>
-          <w:lang w:val="ru-RU"/>
-        </w:rPr>
-        <w:t>for</w:t>
-      </w:r>
-      <w:proofErr w:type="spellEnd"/>
-      <w:r>
-        <w:rPr>
-          <w:rFonts w:ascii="Times New Roman" w:hAnsi="Times New Roman" w:cs="Times New Roman"/>
-          <w:sz w:val="22"/>
-          <w:szCs w:val="22"/>
-          <w:lang w:val="ru-RU"/>
-        </w:rPr>
-        <w:t xml:space="preserve"> </w:t>
-      </w:r>
-      <w:proofErr w:type="spellStart"/>
-      <w:r>
-        <w:rPr>
-          <w:rFonts w:ascii="Times New Roman" w:hAnsi="Times New Roman" w:cs="Times New Roman"/>
-          <w:sz w:val="22"/>
-          <w:szCs w:val="22"/>
-          <w:lang w:val="ru-RU"/>
-        </w:rPr>
-        <w:t>loop</w:t>
-      </w:r>
-      <w:proofErr w:type="spellEnd"/>
-      <w:r>
-        <w:rPr>
-          <w:rFonts w:ascii="Times New Roman" w:hAnsi="Times New Roman" w:cs="Times New Roman"/>
-          <w:sz w:val="22"/>
-          <w:szCs w:val="22"/>
-          <w:lang w:val="ru-RU"/>
-        </w:rPr>
-        <w:t xml:space="preserve"> </w:t>
-      </w:r>
-      <w:proofErr w:type="spellStart"/>
-      <w:r>
-        <w:rPr>
-          <w:rFonts w:ascii="Times New Roman" w:hAnsi="Times New Roman" w:cs="Times New Roman"/>
-          <w:sz w:val="22"/>
-          <w:szCs w:val="22"/>
-          <w:lang w:val="ru-RU"/>
-        </w:rPr>
-        <w:t>is</w:t>
-      </w:r>
-      <w:proofErr w:type="spellEnd"/>
-      <w:r>
-        <w:rPr>
-          <w:rFonts w:ascii="Times New Roman" w:hAnsi="Times New Roman" w:cs="Times New Roman"/>
-          <w:sz w:val="22"/>
-          <w:szCs w:val="22"/>
-          <w:lang w:val="ru-RU"/>
-        </w:rPr>
-        <w:t xml:space="preserve"> </w:t>
-      </w:r>
-      <w:proofErr w:type="spellStart"/>
-      <w:r>
-        <w:rPr>
-          <w:rFonts w:ascii="Times New Roman" w:hAnsi="Times New Roman" w:cs="Times New Roman"/>
-          <w:sz w:val="22"/>
-          <w:szCs w:val="22"/>
-          <w:lang w:val="ru-RU"/>
-        </w:rPr>
-        <w:t>as</w:t>
-      </w:r>
-      <w:proofErr w:type="spellEnd"/>
-      <w:r>
-        <w:rPr>
-          <w:rFonts w:ascii="Times New Roman" w:hAnsi="Times New Roman" w:cs="Times New Roman"/>
-          <w:sz w:val="22"/>
-          <w:szCs w:val="22"/>
-          <w:lang w:val="ru-RU"/>
-        </w:rPr>
-        <w:t xml:space="preserve"> </w:t>
-      </w:r>
-      <w:proofErr w:type="spellStart"/>
-      <w:r>
-        <w:rPr>
-          <w:rFonts w:ascii="Times New Roman" w:hAnsi="Times New Roman" w:cs="Times New Roman"/>
-          <w:sz w:val="22"/>
-          <w:szCs w:val="22"/>
-          <w:lang w:val="ru-RU"/>
-        </w:rPr>
-        <w:t>follows</w:t>
-      </w:r>
-      <w:proofErr w:type="spellEnd"/>
-      <w:r>
-        <w:rPr>
-          <w:rFonts w:ascii="Times New Roman" w:hAnsi="Times New Roman" w:cs="Times New Roman"/>
-          <w:sz w:val="22"/>
-          <w:szCs w:val="22"/>
-          <w:lang w:val="ru-RU"/>
-        </w:rPr>
-        <w:t>:</w:t>
+        </w:rPr>
+      </w:pPr>
+      <w:r>
+        <w:rPr>
+          <w:rFonts w:ascii="Times New Roman" w:hAnsi="Times New Roman" w:cs="Times New Roman"/>
+          <w:sz w:val="22"/>
+          <w:szCs w:val="22"/>
+        </w:rPr>
+        <w:t xml:space="preserve">To create loop scenarios in Linux scripts, the for loop and while loop are commonly used. </w:t>
+      </w:r>
+      <w:r>
+        <w:rPr>
+          <w:rFonts w:ascii="Times New Roman" w:hAnsi="Times New Roman" w:cs="Times New Roman"/>
+          <w:sz w:val="22"/>
+          <w:szCs w:val="22"/>
+        </w:rPr>
+        <w:t>The syntax of the for loop is as follows:</w:t>
       </w:r>
     </w:p>
     <w:p>
@@ -6423,7 +6511,6 @@
           <w:rFonts w:ascii="Times New Roman" w:hAnsi="Times New Roman" w:cs="Times New Roman"/>
           <w:sz w:val="22"/>
           <w:szCs w:val="22"/>
-          <w:lang w:val="ru-RU"/>
         </w:rPr>
       </w:pPr>
     </w:p>
@@ -6450,7 +6537,6 @@
           <w:sz w:val="22"/>
           <w:szCs w:val="22"/>
         </w:rPr>
-        <w:lastRenderedPageBreak/>
         <w:t>In both loops, the break statement can be used to exit the loop and the continue statement can be used to skip to the next iteration of the loop.</w:t>
       </w:r>
     </w:p>
@@ -6549,7 +6635,6 @@
         <w:t xml:space="preserve"> </w:t>
       </w:r>
       <w:proofErr w:type="spellStart"/>
-      <w:proofErr w:type="gramStart"/>
       <w:r>
         <w:rPr>
           <w:rFonts w:ascii="Times New Roman" w:hAnsi="Times New Roman" w:cs="Times New Roman"/>
@@ -6560,7 +6645,6 @@
         <w:t>між</w:t>
       </w:r>
       <w:proofErr w:type="spellEnd"/>
-      <w:proofErr w:type="gramEnd"/>
       <w:r>
         <w:rPr>
           <w:rFonts w:ascii="Times New Roman" w:hAnsi="Times New Roman" w:cs="Times New Roman"/>
@@ -7290,9 +7374,8 @@
           <w:szCs w:val="22"/>
           <w:lang w:val="ru-RU"/>
         </w:rPr>
-        <w:t xml:space="preserve"> для перегляду стану </w:t>
-      </w:r>
-      <w:proofErr w:type="spellStart"/>
+        <w:t xml:space="preserve"> </w:t>
+      </w:r>
       <w:proofErr w:type="gramStart"/>
       <w:r>
         <w:rPr>
@@ -7301,7 +7384,7 @@
           <w:szCs w:val="22"/>
           <w:lang w:val="ru-RU"/>
         </w:rPr>
-        <w:t>п</w:t>
+        <w:t>для перегляду</w:t>
       </w:r>
       <w:proofErr w:type="gramEnd"/>
       <w:r>
@@ -7311,7 +7394,17 @@
           <w:szCs w:val="22"/>
           <w:lang w:val="ru-RU"/>
         </w:rPr>
-        <w:t>ідключення</w:t>
+        <w:t xml:space="preserve"> стану </w:t>
+      </w:r>
+      <w:proofErr w:type="spellStart"/>
+      <w:r>
+        <w:rPr>
+          <w:rFonts w:ascii="Times New Roman" w:hAnsi="Times New Roman" w:cs="Times New Roman"/>
+          <w:sz w:val="22"/>
+          <w:szCs w:val="22"/>
+          <w:lang w:val="ru-RU"/>
+        </w:rPr>
+        <w:t>підключення</w:t>
       </w:r>
       <w:proofErr w:type="spellEnd"/>
       <w:r>
@@ -7505,7 +7598,6 @@
         </w:rPr>
       </w:pPr>
       <w:proofErr w:type="spellStart"/>
-      <w:proofErr w:type="gramStart"/>
       <w:r>
         <w:rPr>
           <w:rFonts w:ascii="Times New Roman" w:hAnsi="Times New Roman" w:cs="Times New Roman"/>
@@ -7515,7 +7607,6 @@
         <w:t>lsusb</w:t>
       </w:r>
       <w:proofErr w:type="spellEnd"/>
-      <w:proofErr w:type="gramEnd"/>
       <w:r>
         <w:rPr>
           <w:rFonts w:ascii="Times New Roman" w:hAnsi="Times New Roman" w:cs="Times New Roman"/>
@@ -7561,7 +7652,6 @@
         </w:rPr>
       </w:pPr>
       <w:proofErr w:type="spellStart"/>
-      <w:proofErr w:type="gramStart"/>
       <w:r>
         <w:rPr>
           <w:rFonts w:ascii="Times New Roman" w:hAnsi="Times New Roman" w:cs="Times New Roman"/>
@@ -7571,7 +7661,6 @@
         <w:t>lspci</w:t>
       </w:r>
       <w:proofErr w:type="spellEnd"/>
-      <w:proofErr w:type="gramEnd"/>
       <w:r>
         <w:rPr>
           <w:rFonts w:ascii="Times New Roman" w:hAnsi="Times New Roman" w:cs="Times New Roman"/>
@@ -7617,7 +7706,6 @@
         </w:rPr>
       </w:pPr>
       <w:proofErr w:type="spellStart"/>
-      <w:proofErr w:type="gramStart"/>
       <w:r>
         <w:rPr>
           <w:rFonts w:ascii="Times New Roman" w:hAnsi="Times New Roman" w:cs="Times New Roman"/>
@@ -7627,7 +7715,6 @@
         <w:t>lsblk</w:t>
       </w:r>
       <w:proofErr w:type="spellEnd"/>
-      <w:proofErr w:type="gramEnd"/>
       <w:r>
         <w:rPr>
           <w:rFonts w:ascii="Times New Roman" w:hAnsi="Times New Roman" w:cs="Times New Roman"/>
@@ -7673,7 +7760,6 @@
         </w:rPr>
       </w:pPr>
       <w:proofErr w:type="spellStart"/>
-      <w:proofErr w:type="gramStart"/>
       <w:r>
         <w:rPr>
           <w:rFonts w:ascii="Times New Roman" w:hAnsi="Times New Roman" w:cs="Times New Roman"/>
@@ -7683,7 +7769,6 @@
         <w:t>dmesg</w:t>
       </w:r>
       <w:proofErr w:type="spellEnd"/>
-      <w:proofErr w:type="gramEnd"/>
       <w:r>
         <w:rPr>
           <w:rFonts w:ascii="Times New Roman" w:hAnsi="Times New Roman" w:cs="Times New Roman"/>
@@ -7729,7 +7814,6 @@
         </w:rPr>
       </w:pPr>
       <w:proofErr w:type="spellStart"/>
-      <w:proofErr w:type="gramStart"/>
       <w:r>
         <w:rPr>
           <w:rFonts w:ascii="Times New Roman" w:hAnsi="Times New Roman" w:cs="Times New Roman"/>
@@ -7739,7 +7823,6 @@
         <w:t>ip</w:t>
       </w:r>
       <w:proofErr w:type="spellEnd"/>
-      <w:proofErr w:type="gramEnd"/>
       <w:r>
         <w:rPr>
           <w:rFonts w:ascii="Times New Roman" w:hAnsi="Times New Roman" w:cs="Times New Roman"/>
@@ -7878,8 +7961,6 @@
           <w:szCs w:val="22"/>
         </w:rPr>
       </w:pPr>
-      <w:bookmarkStart w:id="1" w:name="_GoBack"/>
-      <w:bookmarkEnd w:id="1"/>
     </w:p>
     <w:p>
       <w:pPr>
@@ -8346,8 +8427,8 @@
       </w:pPr>
     </w:p>
     <w:sectPr>
-      <w:headerReference w:type="default" r:id="rId9"/>
-      <w:footerReference w:type="default" r:id="rId10"/>
+      <w:headerReference w:type="default" r:id="rId12"/>
+      <w:footerReference w:type="default" r:id="rId13"/>
       <w:pgSz w:w="11906" w:h="16838"/>
       <w:pgMar w:top="1077" w:right="567" w:bottom="902" w:left="851" w:header="709" w:footer="709" w:gutter="0"/>
       <w:pgNumType w:start="1"/>
@@ -8358,7 +8439,7 @@
 </file>
 
 <file path=word/endnotes.xml><?xml version="1.0" encoding="utf-8"?>
-<w:endnotes xmlns:wpc="http://schemas.microsoft.com/office/word/2010/wordprocessingCanvas" xmlns:mc="http://schemas.openxmlformats.org/markup-compatibility/2006" xmlns:o="urn:schemas-microsoft-com:office:office" xmlns:r="http://schemas.openxmlformats.org/officeDocument/2006/relationships" xmlns:m="http://schemas.openxmlformats.org/officeDocument/2006/math" xmlns:v="urn:schemas-microsoft-com:vml" xmlns:wp14="http://schemas.microsoft.com/office/word/2010/wordprocessingDrawing" xmlns:wp="http://schemas.openxmlformats.org/drawingml/2006/wordprocessingDrawing" xmlns:w10="urn:schemas-microsoft-com:office:word" xmlns:w="http://schemas.openxmlformats.org/wordprocessingml/2006/main" xmlns:w14="http://schemas.microsoft.com/office/word/2010/wordml" xmlns:wpg="http://schemas.microsoft.com/office/word/2010/wordprocessingGroup" xmlns:wpi="http://schemas.microsoft.com/office/word/2010/wordprocessingInk" xmlns:wne="http://schemas.microsoft.com/office/word/2006/wordml" xmlns:wps="http://schemas.microsoft.com/office/word/2010/wordprocessingShape" mc:Ignorable="w14 wp14">
+<w:endnotes xmlns:wpc="http://schemas.microsoft.com/office/word/2010/wordprocessingCanvas" xmlns:cx="http://schemas.microsoft.com/office/drawing/2014/chartex" xmlns:cx1="http://schemas.microsoft.com/office/drawing/2015/9/8/chartex" xmlns:cx2="http://schemas.microsoft.com/office/drawing/2015/10/21/chartex" xmlns:cx3="http://schemas.microsoft.com/office/drawing/2016/5/9/chartex" xmlns:cx4="http://schemas.microsoft.com/office/drawing/2016/5/10/chartex" xmlns:cx5="http://schemas.microsoft.com/office/drawing/2016/5/11/chartex" xmlns:cx6="http://schemas.microsoft.com/office/drawing/2016/5/12/chartex" xmlns:cx7="http://schemas.microsoft.com/office/drawing/2016/5/13/chartex" xmlns:cx8="http://schemas.microsoft.com/office/drawing/2016/5/14/chartex" xmlns:mc="http://schemas.openxmlformats.org/markup-compatibility/2006" xmlns:aink="http://schemas.microsoft.com/office/drawing/2016/ink" xmlns:am3d="http://schemas.microsoft.com/office/drawing/2017/model3d" xmlns:o="urn:schemas-microsoft-com:office:office" xmlns:r="http://schemas.openxmlformats.org/officeDocument/2006/relationships" xmlns:m="http://schemas.openxmlformats.org/officeDocument/2006/math" xmlns:v="urn:schemas-microsoft-com:vml" xmlns:wp14="http://schemas.microsoft.com/office/word/2010/wordprocessingDrawing" xmlns:wp="http://schemas.openxmlformats.org/drawingml/2006/wordprocessingDrawing" xmlns:w10="urn:schemas-microsoft-com:office:word" xmlns:w="http://schemas.openxmlformats.org/wordprocessingml/2006/main" xmlns:w14="http://schemas.microsoft.com/office/word/2010/wordml" xmlns:w15="http://schemas.microsoft.com/office/word/2012/wordml" xmlns:w16cex="http://schemas.microsoft.com/office/word/2018/wordml/cex" xmlns:w16cid="http://schemas.microsoft.com/office/word/2016/wordml/cid" xmlns:w16="http://schemas.microsoft.com/office/word/2018/wordml" xmlns:w16sdtdh="http://schemas.microsoft.com/office/word/2020/wordml/sdtdatahash" xmlns:w16se="http://schemas.microsoft.com/office/word/2015/wordml/symex" xmlns:wpg="http://schemas.microsoft.com/office/word/2010/wordprocessingGroup" xmlns:wpi="http://schemas.microsoft.com/office/word/2010/wordprocessingInk" xmlns:wne="http://schemas.microsoft.com/office/word/2006/wordml" xmlns:wps="http://schemas.microsoft.com/office/word/2010/wordprocessingShape" mc:Ignorable="w14 w15 w16se w16cid w16 w16cex w16sdtdh wp14">
   <w:endnote w:type="separator" w:id="-1">
     <w:p>
       <w:r>
@@ -8377,7 +8458,7 @@
 </file>
 
 <file path=word/footer1.xml><?xml version="1.0" encoding="utf-8"?>
-<w:ftr xmlns:wpc="http://schemas.microsoft.com/office/word/2010/wordprocessingCanvas" xmlns:mc="http://schemas.openxmlformats.org/markup-compatibility/2006" xmlns:o="urn:schemas-microsoft-com:office:office" xmlns:r="http://schemas.openxmlformats.org/officeDocument/2006/relationships" xmlns:m="http://schemas.openxmlformats.org/officeDocument/2006/math" xmlns:v="urn:schemas-microsoft-com:vml" xmlns:wp14="http://schemas.microsoft.com/office/word/2010/wordprocessingDrawing" xmlns:wp="http://schemas.openxmlformats.org/drawingml/2006/wordprocessingDrawing" xmlns:w10="urn:schemas-microsoft-com:office:word" xmlns:w="http://schemas.openxmlformats.org/wordprocessingml/2006/main" xmlns:w14="http://schemas.microsoft.com/office/word/2010/wordml" xmlns:wpg="http://schemas.microsoft.com/office/word/2010/wordprocessingGroup" xmlns:wpi="http://schemas.microsoft.com/office/word/2010/wordprocessingInk" xmlns:wne="http://schemas.microsoft.com/office/word/2006/wordml" xmlns:wps="http://schemas.microsoft.com/office/word/2010/wordprocessingShape" mc:Ignorable="w14 wp14">
+<w:ftr xmlns:wpc="http://schemas.microsoft.com/office/word/2010/wordprocessingCanvas" xmlns:cx="http://schemas.microsoft.com/office/drawing/2014/chartex" xmlns:cx1="http://schemas.microsoft.com/office/drawing/2015/9/8/chartex" xmlns:cx2="http://schemas.microsoft.com/office/drawing/2015/10/21/chartex" xmlns:cx3="http://schemas.microsoft.com/office/drawing/2016/5/9/chartex" xmlns:cx4="http://schemas.microsoft.com/office/drawing/2016/5/10/chartex" xmlns:cx5="http://schemas.microsoft.com/office/drawing/2016/5/11/chartex" xmlns:cx6="http://schemas.microsoft.com/office/drawing/2016/5/12/chartex" xmlns:cx7="http://schemas.microsoft.com/office/drawing/2016/5/13/chartex" xmlns:cx8="http://schemas.microsoft.com/office/drawing/2016/5/14/chartex" xmlns:mc="http://schemas.openxmlformats.org/markup-compatibility/2006" xmlns:aink="http://schemas.microsoft.com/office/drawing/2016/ink" xmlns:am3d="http://schemas.microsoft.com/office/drawing/2017/model3d" xmlns:o="urn:schemas-microsoft-com:office:office" xmlns:r="http://schemas.openxmlformats.org/officeDocument/2006/relationships" xmlns:m="http://schemas.openxmlformats.org/officeDocument/2006/math" xmlns:v="urn:schemas-microsoft-com:vml" xmlns:wp14="http://schemas.microsoft.com/office/word/2010/wordprocessingDrawing" xmlns:wp="http://schemas.openxmlformats.org/drawingml/2006/wordprocessingDrawing" xmlns:w10="urn:schemas-microsoft-com:office:word" xmlns:w="http://schemas.openxmlformats.org/wordprocessingml/2006/main" xmlns:w14="http://schemas.microsoft.com/office/word/2010/wordml" xmlns:w15="http://schemas.microsoft.com/office/word/2012/wordml" xmlns:w16cex="http://schemas.microsoft.com/office/word/2018/wordml/cex" xmlns:w16cid="http://schemas.microsoft.com/office/word/2016/wordml/cid" xmlns:w16="http://schemas.microsoft.com/office/word/2018/wordml" xmlns:w16sdtdh="http://schemas.microsoft.com/office/word/2020/wordml/sdtdatahash" xmlns:w16se="http://schemas.microsoft.com/office/word/2015/wordml/symex" xmlns:wpg="http://schemas.microsoft.com/office/word/2010/wordprocessingGroup" xmlns:wpi="http://schemas.microsoft.com/office/word/2010/wordprocessingInk" xmlns:wne="http://schemas.microsoft.com/office/word/2006/wordml" xmlns:wps="http://schemas.microsoft.com/office/word/2010/wordprocessingShape" mc:Ignorable="w14 w15 w16se w16cid w16 w16cex w16sdtdh wp14">
   <w:p>
     <w:pPr>
       <w:pBdr>
@@ -8438,7 +8519,7 @@
 </file>
 
 <file path=word/footnotes.xml><?xml version="1.0" encoding="utf-8"?>
-<w:footnotes xmlns:wpc="http://schemas.microsoft.com/office/word/2010/wordprocessingCanvas" xmlns:mc="http://schemas.openxmlformats.org/markup-compatibility/2006" xmlns:o="urn:schemas-microsoft-com:office:office" xmlns:r="http://schemas.openxmlformats.org/officeDocument/2006/relationships" xmlns:m="http://schemas.openxmlformats.org/officeDocument/2006/math" xmlns:v="urn:schemas-microsoft-com:vml" xmlns:wp14="http://schemas.microsoft.com/office/word/2010/wordprocessingDrawing" xmlns:wp="http://schemas.openxmlformats.org/drawingml/2006/wordprocessingDrawing" xmlns:w10="urn:schemas-microsoft-com:office:word" xmlns:w="http://schemas.openxmlformats.org/wordprocessingml/2006/main" xmlns:w14="http://schemas.microsoft.com/office/word/2010/wordml" xmlns:wpg="http://schemas.microsoft.com/office/word/2010/wordprocessingGroup" xmlns:wpi="http://schemas.microsoft.com/office/word/2010/wordprocessingInk" xmlns:wne="http://schemas.microsoft.com/office/word/2006/wordml" xmlns:wps="http://schemas.microsoft.com/office/word/2010/wordprocessingShape" mc:Ignorable="w14 wp14">
+<w:footnotes xmlns:wpc="http://schemas.microsoft.com/office/word/2010/wordprocessingCanvas" xmlns:cx="http://schemas.microsoft.com/office/drawing/2014/chartex" xmlns:cx1="http://schemas.microsoft.com/office/drawing/2015/9/8/chartex" xmlns:cx2="http://schemas.microsoft.com/office/drawing/2015/10/21/chartex" xmlns:cx3="http://schemas.microsoft.com/office/drawing/2016/5/9/chartex" xmlns:cx4="http://schemas.microsoft.com/office/drawing/2016/5/10/chartex" xmlns:cx5="http://schemas.microsoft.com/office/drawing/2016/5/11/chartex" xmlns:cx6="http://schemas.microsoft.com/office/drawing/2016/5/12/chartex" xmlns:cx7="http://schemas.microsoft.com/office/drawing/2016/5/13/chartex" xmlns:cx8="http://schemas.microsoft.com/office/drawing/2016/5/14/chartex" xmlns:mc="http://schemas.openxmlformats.org/markup-compatibility/2006" xmlns:aink="http://schemas.microsoft.com/office/drawing/2016/ink" xmlns:am3d="http://schemas.microsoft.com/office/drawing/2017/model3d" xmlns:o="urn:schemas-microsoft-com:office:office" xmlns:r="http://schemas.openxmlformats.org/officeDocument/2006/relationships" xmlns:m="http://schemas.openxmlformats.org/officeDocument/2006/math" xmlns:v="urn:schemas-microsoft-com:vml" xmlns:wp14="http://schemas.microsoft.com/office/word/2010/wordprocessingDrawing" xmlns:wp="http://schemas.openxmlformats.org/drawingml/2006/wordprocessingDrawing" xmlns:w10="urn:schemas-microsoft-com:office:word" xmlns:w="http://schemas.openxmlformats.org/wordprocessingml/2006/main" xmlns:w14="http://schemas.microsoft.com/office/word/2010/wordml" xmlns:w15="http://schemas.microsoft.com/office/word/2012/wordml" xmlns:w16cex="http://schemas.microsoft.com/office/word/2018/wordml/cex" xmlns:w16cid="http://schemas.microsoft.com/office/word/2016/wordml/cid" xmlns:w16="http://schemas.microsoft.com/office/word/2018/wordml" xmlns:w16sdtdh="http://schemas.microsoft.com/office/word/2020/wordml/sdtdatahash" xmlns:w16se="http://schemas.microsoft.com/office/word/2015/wordml/symex" xmlns:wpg="http://schemas.microsoft.com/office/word/2010/wordprocessingGroup" xmlns:wpi="http://schemas.microsoft.com/office/word/2010/wordprocessingInk" xmlns:wne="http://schemas.microsoft.com/office/word/2006/wordml" xmlns:wps="http://schemas.microsoft.com/office/word/2010/wordprocessingShape" mc:Ignorable="w14 w15 w16se w16cid w16 w16cex w16sdtdh wp14">
   <w:footnote w:type="separator" w:id="-1">
     <w:p>
       <w:r>
@@ -8457,7 +8538,7 @@
 </file>
 
 <file path=word/header1.xml><?xml version="1.0" encoding="utf-8"?>
-<w:hdr xmlns:wpc="http://schemas.microsoft.com/office/word/2010/wordprocessingCanvas" xmlns:mc="http://schemas.openxmlformats.org/markup-compatibility/2006" xmlns:o="urn:schemas-microsoft-com:office:office" xmlns:r="http://schemas.openxmlformats.org/officeDocument/2006/relationships" xmlns:m="http://schemas.openxmlformats.org/officeDocument/2006/math" xmlns:v="urn:schemas-microsoft-com:vml" xmlns:wp14="http://schemas.microsoft.com/office/word/2010/wordprocessingDrawing" xmlns:wp="http://schemas.openxmlformats.org/drawingml/2006/wordprocessingDrawing" xmlns:w10="urn:schemas-microsoft-com:office:word" xmlns:w="http://schemas.openxmlformats.org/wordprocessingml/2006/main" xmlns:w14="http://schemas.microsoft.com/office/word/2010/wordml" xmlns:wpg="http://schemas.microsoft.com/office/word/2010/wordprocessingGroup" xmlns:wpi="http://schemas.microsoft.com/office/word/2010/wordprocessingInk" xmlns:wne="http://schemas.microsoft.com/office/word/2006/wordml" xmlns:wps="http://schemas.microsoft.com/office/word/2010/wordprocessingShape" mc:Ignorable="w14 wp14">
+<w:hdr xmlns:wpc="http://schemas.microsoft.com/office/word/2010/wordprocessingCanvas" xmlns:cx="http://schemas.microsoft.com/office/drawing/2014/chartex" xmlns:cx1="http://schemas.microsoft.com/office/drawing/2015/9/8/chartex" xmlns:cx2="http://schemas.microsoft.com/office/drawing/2015/10/21/chartex" xmlns:cx3="http://schemas.microsoft.com/office/drawing/2016/5/9/chartex" xmlns:cx4="http://schemas.microsoft.com/office/drawing/2016/5/10/chartex" xmlns:cx5="http://schemas.microsoft.com/office/drawing/2016/5/11/chartex" xmlns:cx6="http://schemas.microsoft.com/office/drawing/2016/5/12/chartex" xmlns:cx7="http://schemas.microsoft.com/office/drawing/2016/5/13/chartex" xmlns:cx8="http://schemas.microsoft.com/office/drawing/2016/5/14/chartex" xmlns:mc="http://schemas.openxmlformats.org/markup-compatibility/2006" xmlns:aink="http://schemas.microsoft.com/office/drawing/2016/ink" xmlns:am3d="http://schemas.microsoft.com/office/drawing/2017/model3d" xmlns:o="urn:schemas-microsoft-com:office:office" xmlns:r="http://schemas.openxmlformats.org/officeDocument/2006/relationships" xmlns:m="http://schemas.openxmlformats.org/officeDocument/2006/math" xmlns:v="urn:schemas-microsoft-com:vml" xmlns:wp14="http://schemas.microsoft.com/office/word/2010/wordprocessingDrawing" xmlns:wp="http://schemas.openxmlformats.org/drawingml/2006/wordprocessingDrawing" xmlns:w10="urn:schemas-microsoft-com:office:word" xmlns:w="http://schemas.openxmlformats.org/wordprocessingml/2006/main" xmlns:w14="http://schemas.microsoft.com/office/word/2010/wordml" xmlns:w15="http://schemas.microsoft.com/office/word/2012/wordml" xmlns:w16cex="http://schemas.microsoft.com/office/word/2018/wordml/cex" xmlns:w16cid="http://schemas.microsoft.com/office/word/2016/wordml/cid" xmlns:w16="http://schemas.microsoft.com/office/word/2018/wordml" xmlns:w16sdtdh="http://schemas.microsoft.com/office/word/2020/wordml/sdtdatahash" xmlns:w16se="http://schemas.microsoft.com/office/word/2015/wordml/symex" xmlns:wpg="http://schemas.microsoft.com/office/word/2010/wordprocessingGroup" xmlns:wpi="http://schemas.microsoft.com/office/word/2010/wordprocessingInk" xmlns:wne="http://schemas.microsoft.com/office/word/2006/wordml" xmlns:wps="http://schemas.microsoft.com/office/word/2010/wordprocessingShape" mc:Ignorable="w14 w15 w16se w16cid w16 w16cex w16sdtdh wp14">
   <w:p>
     <w:pPr>
       <w:pBdr>
@@ -8479,8 +8560,8 @@
         <w:szCs w:val="32"/>
       </w:rPr>
     </w:pPr>
-    <w:bookmarkStart w:id="2" w:name="_heading=h.30j0zll" w:colFirst="0" w:colLast="0"/>
-    <w:bookmarkEnd w:id="2"/>
+    <w:bookmarkStart w:id="1" w:name="_heading=h.30j0zll" w:colFirst="0" w:colLast="0"/>
+    <w:bookmarkEnd w:id="1"/>
     <w:proofErr w:type="spellStart"/>
     <w:r>
       <w:rPr>
@@ -8585,28 +8666,16 @@
         <w:sz w:val="32"/>
         <w:szCs w:val="32"/>
       </w:rPr>
-      <w:t xml:space="preserve"> </w:t>
+      <w:t xml:space="preserve"> системи</w:t>
     </w:r>
-    <w:proofErr w:type="spellStart"/>
-    <w:r>
-      <w:rPr>
-        <w:rFonts w:ascii="Times New Roman" w:hAnsi="Times New Roman" w:cs="Times New Roman"/>
-        <w:b/>
-        <w:color w:val="000000"/>
-        <w:sz w:val="32"/>
-        <w:szCs w:val="32"/>
-      </w:rPr>
-      <w:t>системи</w:t>
-    </w:r>
-    <w:proofErr w:type="spellEnd"/>
   </w:p>
   <w:p/>
 </w:hdr>
 </file>
 
 <file path=word/numbering.xml><?xml version="1.0" encoding="utf-8"?>
-<w:numbering xmlns:wpc="http://schemas.microsoft.com/office/word/2010/wordprocessingCanvas" xmlns:mc="http://schemas.openxmlformats.org/markup-compatibility/2006" xmlns:o="urn:schemas-microsoft-com:office:office" xmlns:r="http://schemas.openxmlformats.org/officeDocument/2006/relationships" xmlns:m="http://schemas.openxmlformats.org/officeDocument/2006/math" xmlns:v="urn:schemas-microsoft-com:vml" xmlns:wp14="http://schemas.microsoft.com/office/word/2010/wordprocessingDrawing" xmlns:wp="http://schemas.openxmlformats.org/drawingml/2006/wordprocessingDrawing" xmlns:w10="urn:schemas-microsoft-com:office:word" xmlns:w="http://schemas.openxmlformats.org/wordprocessingml/2006/main" xmlns:w14="http://schemas.microsoft.com/office/word/2010/wordml" xmlns:wpg="http://schemas.microsoft.com/office/word/2010/wordprocessingGroup" xmlns:wpi="http://schemas.microsoft.com/office/word/2010/wordprocessingInk" xmlns:wne="http://schemas.microsoft.com/office/word/2006/wordml" xmlns:wps="http://schemas.microsoft.com/office/word/2010/wordprocessingShape" mc:Ignorable="w14 wp14">
-  <w:abstractNum w:abstractNumId="0">
+<w:numbering xmlns:wpc="http://schemas.microsoft.com/office/word/2010/wordprocessingCanvas" xmlns:cx="http://schemas.microsoft.com/office/drawing/2014/chartex" xmlns:cx1="http://schemas.microsoft.com/office/drawing/2015/9/8/chartex" xmlns:cx2="http://schemas.microsoft.com/office/drawing/2015/10/21/chartex" xmlns:cx3="http://schemas.microsoft.com/office/drawing/2016/5/9/chartex" xmlns:cx4="http://schemas.microsoft.com/office/drawing/2016/5/10/chartex" xmlns:cx5="http://schemas.microsoft.com/office/drawing/2016/5/11/chartex" xmlns:cx6="http://schemas.microsoft.com/office/drawing/2016/5/12/chartex" xmlns:cx7="http://schemas.microsoft.com/office/drawing/2016/5/13/chartex" xmlns:cx8="http://schemas.microsoft.com/office/drawing/2016/5/14/chartex" xmlns:mc="http://schemas.openxmlformats.org/markup-compatibility/2006" xmlns:aink="http://schemas.microsoft.com/office/drawing/2016/ink" xmlns:am3d="http://schemas.microsoft.com/office/drawing/2017/model3d" xmlns:o="urn:schemas-microsoft-com:office:office" xmlns:r="http://schemas.openxmlformats.org/officeDocument/2006/relationships" xmlns:m="http://schemas.openxmlformats.org/officeDocument/2006/math" xmlns:v="urn:schemas-microsoft-com:vml" xmlns:wp14="http://schemas.microsoft.com/office/word/2010/wordprocessingDrawing" xmlns:wp="http://schemas.openxmlformats.org/drawingml/2006/wordprocessingDrawing" xmlns:w10="urn:schemas-microsoft-com:office:word" xmlns:w="http://schemas.openxmlformats.org/wordprocessingml/2006/main" xmlns:w14="http://schemas.microsoft.com/office/word/2010/wordml" xmlns:w15="http://schemas.microsoft.com/office/word/2012/wordml" xmlns:w16cex="http://schemas.microsoft.com/office/word/2018/wordml/cex" xmlns:w16cid="http://schemas.microsoft.com/office/word/2016/wordml/cid" xmlns:w16="http://schemas.microsoft.com/office/word/2018/wordml" xmlns:w16sdtdh="http://schemas.microsoft.com/office/word/2020/wordml/sdtdatahash" xmlns:w16se="http://schemas.microsoft.com/office/word/2015/wordml/symex" xmlns:wpg="http://schemas.microsoft.com/office/word/2010/wordprocessingGroup" xmlns:wpi="http://schemas.microsoft.com/office/word/2010/wordprocessingInk" xmlns:wne="http://schemas.microsoft.com/office/word/2006/wordml" xmlns:wps="http://schemas.microsoft.com/office/word/2010/wordprocessingShape" mc:Ignorable="w14 w15 w16se w16cid w16 w16cex w16sdtdh wp14">
+  <w:abstractNum w:abstractNumId="0" w15:restartNumberingAfterBreak="0">
     <w:nsid w:val="040D1DE3"/>
     <w:multiLevelType w:val="multilevel"/>
     <w:tmpl w:val="9AFEA86E"/>
@@ -8692,7 +8761,7 @@
       </w:pPr>
     </w:lvl>
   </w:abstractNum>
-  <w:abstractNum w:abstractNumId="1">
+  <w:abstractNum w:abstractNumId="1" w15:restartNumberingAfterBreak="0">
     <w:nsid w:val="07A872C4"/>
     <w:multiLevelType w:val="multilevel"/>
     <w:tmpl w:val="12303726"/>
@@ -8778,7 +8847,7 @@
       </w:pPr>
     </w:lvl>
   </w:abstractNum>
-  <w:abstractNum w:abstractNumId="2">
+  <w:abstractNum w:abstractNumId="2" w15:restartNumberingAfterBreak="0">
     <w:nsid w:val="0BCE17DD"/>
     <w:multiLevelType w:val="multilevel"/>
     <w:tmpl w:val="7766EFC6"/>
@@ -8889,7 +8958,7 @@
       </w:rPr>
     </w:lvl>
   </w:abstractNum>
-  <w:abstractNum w:abstractNumId="3">
+  <w:abstractNum w:abstractNumId="3" w15:restartNumberingAfterBreak="0">
     <w:nsid w:val="18E71444"/>
     <w:multiLevelType w:val="multilevel"/>
     <w:tmpl w:val="50AE9F5A"/>
@@ -9002,7 +9071,7 @@
       </w:rPr>
     </w:lvl>
   </w:abstractNum>
-  <w:abstractNum w:abstractNumId="4">
+  <w:abstractNum w:abstractNumId="4" w15:restartNumberingAfterBreak="0">
     <w:nsid w:val="20A63C7D"/>
     <w:multiLevelType w:val="multilevel"/>
     <w:tmpl w:val="8A6846AC"/>
@@ -9115,7 +9184,7 @@
       </w:rPr>
     </w:lvl>
   </w:abstractNum>
-  <w:abstractNum w:abstractNumId="5">
+  <w:abstractNum w:abstractNumId="5" w15:restartNumberingAfterBreak="0">
     <w:nsid w:val="22415CCE"/>
     <w:multiLevelType w:val="multilevel"/>
     <w:tmpl w:val="18FAA540"/>
@@ -9232,7 +9301,7 @@
       </w:rPr>
     </w:lvl>
   </w:abstractNum>
-  <w:abstractNum w:abstractNumId="6">
+  <w:abstractNum w:abstractNumId="6" w15:restartNumberingAfterBreak="0">
     <w:nsid w:val="29F72AE1"/>
     <w:multiLevelType w:val="multilevel"/>
     <w:tmpl w:val="8200C74A"/>
@@ -9345,7 +9414,7 @@
       </w:rPr>
     </w:lvl>
   </w:abstractNum>
-  <w:abstractNum w:abstractNumId="7">
+  <w:abstractNum w:abstractNumId="7" w15:restartNumberingAfterBreak="0">
     <w:nsid w:val="57940B1D"/>
     <w:multiLevelType w:val="multilevel"/>
     <w:tmpl w:val="08A27C22"/>
@@ -9431,7 +9500,7 @@
       </w:pPr>
     </w:lvl>
   </w:abstractNum>
-  <w:abstractNum w:abstractNumId="8">
+  <w:abstractNum w:abstractNumId="8" w15:restartNumberingAfterBreak="0">
     <w:nsid w:val="63D51F1B"/>
     <w:multiLevelType w:val="multilevel"/>
     <w:tmpl w:val="0FE083A8"/>
@@ -9542,7 +9611,7 @@
       </w:rPr>
     </w:lvl>
   </w:abstractNum>
-  <w:abstractNum w:abstractNumId="9">
+  <w:abstractNum w:abstractNumId="9" w15:restartNumberingAfterBreak="0">
     <w:nsid w:val="64C8192B"/>
     <w:multiLevelType w:val="multilevel"/>
     <w:tmpl w:val="83969D20"/>
@@ -9666,7 +9735,7 @@
 </file>
 
 <file path=word/styles.xml><?xml version="1.0" encoding="utf-8"?>
-<w:styles xmlns:mc="http://schemas.openxmlformats.org/markup-compatibility/2006" xmlns:r="http://schemas.openxmlformats.org/officeDocument/2006/relationships" xmlns:w="http://schemas.openxmlformats.org/wordprocessingml/2006/main" xmlns:w14="http://schemas.microsoft.com/office/word/2010/wordml" mc:Ignorable="w14">
+<w:styles xmlns:mc="http://schemas.openxmlformats.org/markup-compatibility/2006" xmlns:r="http://schemas.openxmlformats.org/officeDocument/2006/relationships" xmlns:w="http://schemas.openxmlformats.org/wordprocessingml/2006/main" xmlns:w14="http://schemas.microsoft.com/office/word/2010/wordml" xmlns:w15="http://schemas.microsoft.com/office/word/2012/wordml" xmlns:w16cex="http://schemas.microsoft.com/office/word/2018/wordml/cex" xmlns:w16cid="http://schemas.microsoft.com/office/word/2016/wordml/cid" xmlns:w16="http://schemas.microsoft.com/office/word/2018/wordml" xmlns:w16sdtdh="http://schemas.microsoft.com/office/word/2020/wordml/sdtdatahash" xmlns:w16se="http://schemas.microsoft.com/office/word/2015/wordml/symex" mc:Ignorable="w14 w15 w16se w16cid w16 w16cex w16sdtdh">
   <w:docDefaults>
     <w:rPrDefault>
       <w:rPr>
@@ -9678,1029 +9747,383 @@
     </w:rPrDefault>
     <w:pPrDefault/>
   </w:docDefaults>
-  <w:latentStyles w:defLockedState="0" w:defUIPriority="99" w:defSemiHidden="1" w:defUnhideWhenUsed="1" w:defQFormat="0" w:count="267">
-    <w:lsdException w:name="Normal" w:semiHidden="0" w:uiPriority="0" w:unhideWhenUsed="0" w:qFormat="1"/>
-    <w:lsdException w:name="heading 1" w:semiHidden="0" w:uiPriority="9" w:unhideWhenUsed="0" w:qFormat="1"/>
-    <w:lsdException w:name="heading 2" w:uiPriority="9" w:qFormat="1"/>
-    <w:lsdException w:name="heading 3" w:uiPriority="9" w:qFormat="1"/>
-    <w:lsdException w:name="heading 4" w:uiPriority="9" w:qFormat="1"/>
-    <w:lsdException w:name="heading 5" w:uiPriority="9" w:qFormat="1"/>
-    <w:lsdException w:name="heading 6" w:uiPriority="9" w:qFormat="1"/>
-    <w:lsdException w:name="heading 7" w:uiPriority="9" w:qFormat="1"/>
-    <w:lsdException w:name="heading 8" w:uiPriority="9" w:qFormat="1"/>
-    <w:lsdException w:name="heading 9" w:uiPriority="9" w:qFormat="1"/>
-    <w:lsdException w:name="toc 1" w:uiPriority="39"/>
-    <w:lsdException w:name="toc 2" w:uiPriority="39"/>
-    <w:lsdException w:name="toc 3" w:uiPriority="39"/>
-    <w:lsdException w:name="toc 4" w:uiPriority="39"/>
-    <w:lsdException w:name="toc 5" w:uiPriority="39"/>
-    <w:lsdException w:name="toc 6" w:uiPriority="39"/>
-    <w:lsdException w:name="toc 7" w:uiPriority="39"/>
-    <w:lsdException w:name="toc 8" w:uiPriority="39"/>
-    <w:lsdException w:name="toc 9" w:uiPriority="39"/>
-    <w:lsdException w:name="caption" w:uiPriority="35" w:qFormat="1"/>
-    <w:lsdException w:name="Title" w:semiHidden="0" w:uiPriority="10" w:unhideWhenUsed="0" w:qFormat="1"/>
-    <w:lsdException w:name="Default Paragraph Font" w:uiPriority="1"/>
-    <w:lsdException w:name="Subtitle" w:semiHidden="0" w:uiPriority="11" w:unhideWhenUsed="0" w:qFormat="1"/>
-    <w:lsdException w:name="Strong" w:semiHidden="0" w:uiPriority="22" w:unhideWhenUsed="0" w:qFormat="1"/>
-    <w:lsdException w:name="Emphasis" w:semiHidden="0" w:uiPriority="20" w:unhideWhenUsed="0" w:qFormat="1"/>
-    <w:lsdException w:name="Table Grid" w:semiHidden="0" w:uiPriority="39" w:unhideWhenUsed="0"/>
-    <w:lsdException w:name="Placeholder Text" w:unhideWhenUsed="0"/>
-    <w:lsdException w:name="No Spacing" w:semiHidden="0" w:uiPriority="1" w:unhideWhenUsed="0" w:qFormat="1"/>
-    <w:lsdException w:name="Light Shading" w:semiHidden="0" w:uiPriority="60" w:unhideWhenUsed="0"/>
-    <w:lsdException w:name="Light List" w:semiHidden="0" w:uiPriority="61" w:unhideWhenUsed="0"/>
-    <w:lsdException w:name="Light Grid" w:semiHidden="0" w:uiPriority="62" w:unhideWhenUsed="0"/>
-    <w:lsdException w:name="Medium Shading 1" w:semiHidden="0" w:uiPriority="63" w:unhideWhenUsed="0"/>
-    <w:lsdException w:name="Medium Shading 2" w:semiHidden="0" w:uiPriority="64" w:unhideWhenUsed="0"/>
-    <w:lsdException w:name="Medium List 1" w:semiHidden="0" w:uiPriority="65" w:unhideWhenUsed="0"/>
-    <w:lsdException w:name="Medium List 2" w:semiHidden="0" w:uiPriority="66" w:unhideWhenUsed="0"/>
-    <w:lsdException w:name="Medium Grid 1" w:semiHidden="0" w:uiPriority="67" w:unhideWhenUsed="0"/>
-    <w:lsdException w:name="Medium Grid 2" w:semiHidden="0" w:uiPriority="68" w:unhideWhenUsed="0"/>
-    <w:lsdException w:name="Medium Grid 3" w:semiHidden="0" w:uiPriority="69" w:unhideWhenUsed="0"/>
-    <w:lsdException w:name="Dark List" w:semiHidden="0" w:uiPriority="70" w:unhideWhenUsed="0"/>
-    <w:lsdException w:name="Colorful Shading" w:semiHidden="0" w:uiPriority="71" w:unhideWhenUsed="0"/>
-    <w:lsdException w:name="Colorful List" w:semiHidden="0" w:uiPriority="72" w:unhideWhenUsed="0"/>
-    <w:lsdException w:name="Colorful Grid" w:semiHidden="0" w:uiPriority="73" w:unhideWhenUsed="0"/>
-    <w:lsdException w:name="Light Shading Accent 1" w:semiHidden="0" w:uiPriority="60" w:unhideWhenUsed="0"/>
-    <w:lsdException w:name="Light List Accent 1" w:semiHidden="0" w:uiPriority="61" w:unhideWhenUsed="0"/>
-    <w:lsdException w:name="Light Grid Accent 1" w:semiHidden="0" w:uiPriority="62" w:unhideWhenUsed="0"/>
-    <w:lsdException w:name="Medium Shading 1 Accent 1" w:semiHidden="0" w:uiPriority="63" w:unhideWhenUsed="0"/>
-    <w:lsdException w:name="Medium Shading 2 Accent 1" w:semiHidden="0" w:uiPriority="64" w:unhideWhenUsed="0"/>
-    <w:lsdException w:name="Medium List 1 Accent 1" w:semiHidden="0" w:uiPriority="65" w:unhideWhenUsed="0"/>
-    <w:lsdException w:name="Revision" w:unhideWhenUsed="0"/>
-    <w:lsdException w:name="List Paragraph" w:semiHidden="0" w:uiPriority="34" w:unhideWhenUsed="0" w:qFormat="1"/>
-    <w:lsdException w:name="Quote" w:semiHidden="0" w:uiPriority="29" w:unhideWhenUsed="0" w:qFormat="1"/>
-    <w:lsdException w:name="Intense Quote" w:semiHidden="0" w:uiPriority="30" w:unhideWhenUsed="0" w:qFormat="1"/>
-    <w:lsdException w:name="Medium List 2 Accent 1" w:semiHidden="0" w:uiPriority="66" w:unhideWhenUsed="0"/>
-    <w:lsdException w:name="Medium Grid 1 Accent 1" w:semiHidden="0" w:uiPriority="67" w:unhideWhenUsed="0"/>
-    <w:lsdException w:name="Medium Grid 2 Accent 1" w:semiHidden="0" w:uiPriority="68" w:unhideWhenUsed="0"/>
-    <w:lsdException w:name="Medium Grid 3 Accent 1" w:semiHidden="0" w:uiPriority="69" w:unhideWhenUsed="0"/>
-    <w:lsdException w:name="Dark List Accent 1" w:semiHidden="0" w:uiPriority="70" w:unhideWhenUsed="0"/>
-    <w:lsdException w:name="Colorful Shading Accent 1" w:semiHidden="0" w:uiPriority="71" w:unhideWhenUsed="0"/>
-    <w:lsdException w:name="Colorful List Accent 1" w:semiHidden="0" w:uiPriority="72" w:unhideWhenUsed="0"/>
-    <w:lsdException w:name="Colorful Grid Accent 1" w:semiHidden="0" w:uiPriority="73" w:unhideWhenUsed="0"/>
-    <w:lsdException w:name="Light Shading Accent 2" w:semiHidden="0" w:uiPriority="60" w:unhideWhenUsed="0"/>
-    <w:lsdException w:name="Light List Accent 2" w:semiHidden="0" w:uiPriority="61" w:unhideWhenUsed="0"/>
-    <w:lsdException w:name="Light Grid Accent 2" w:semiHidden="0" w:uiPriority="62" w:unhideWhenUsed="0"/>
-    <w:lsdException w:name="Medium Shading 1 Accent 2" w:semiHidden="0" w:uiPriority="63" w:unhideWhenUsed="0"/>
-    <w:lsdException w:name="Medium Shading 2 Accent 2" w:semiHidden="0" w:uiPriority="64" w:unhideWhenUsed="0"/>
-    <w:lsdException w:name="Medium List 1 Accent 2" w:semiHidden="0" w:uiPriority="65" w:unhideWhenUsed="0"/>
-    <w:lsdException w:name="Medium List 2 Accent 2" w:semiHidden="0" w:uiPriority="66" w:unhideWhenUsed="0"/>
-    <w:lsdException w:name="Medium Grid 1 Accent 2" w:semiHidden="0" w:uiPriority="67" w:unhideWhenUsed="0"/>
-    <w:lsdException w:name="Medium Grid 2 Accent 2" w:semiHidden="0" w:uiPriority="68" w:unhideWhenUsed="0"/>
-    <w:lsdException w:name="Medium Grid 3 Accent 2" w:semiHidden="0" w:uiPriority="69" w:unhideWhenUsed="0"/>
-    <w:lsdException w:name="Dark List Accent 2" w:semiHidden="0" w:uiPriority="70" w:unhideWhenUsed="0"/>
-    <w:lsdException w:name="Colorful Shading Accent 2" w:semiHidden="0" w:uiPriority="71" w:unhideWhenUsed="0"/>
-    <w:lsdException w:name="Colorful List Accent 2" w:semiHidden="0" w:uiPriority="72" w:unhideWhenUsed="0"/>
-    <w:lsdException w:name="Colorful Grid Accent 2" w:semiHidden="0" w:uiPriority="73" w:unhideWhenUsed="0"/>
-    <w:lsdException w:name="Light Shading Accent 3" w:semiHidden="0" w:uiPriority="60" w:unhideWhenUsed="0"/>
-    <w:lsdException w:name="Light List Accent 3" w:semiHidden="0" w:uiPriority="61" w:unhideWhenUsed="0"/>
-    <w:lsdException w:name="Light Grid Accent 3" w:semiHidden="0" w:uiPriority="62" w:unhideWhenUsed="0"/>
-    <w:lsdException w:name="Medium Shading 1 Accent 3" w:semiHidden="0" w:uiPriority="63" w:unhideWhenUsed="0"/>
-    <w:lsdException w:name="Medium Shading 2 Accent 3" w:semiHidden="0" w:uiPriority="64" w:unhideWhenUsed="0"/>
-    <w:lsdException w:name="Medium List 1 Accent 3" w:semiHidden="0" w:uiPriority="65" w:unhideWhenUsed="0"/>
-    <w:lsdException w:name="Medium List 2 Accent 3" w:semiHidden="0" w:uiPriority="66" w:unhideWhenUsed="0"/>
-    <w:lsdException w:name="Medium Grid 1 Accent 3" w:semiHidden="0" w:uiPriority="67" w:unhideWhenUsed="0"/>
-    <w:lsdException w:name="Medium Grid 2 Accent 3" w:semiHidden="0" w:uiPriority="68" w:unhideWhenUsed="0"/>
-    <w:lsdException w:name="Medium Grid 3 Accent 3" w:semiHidden="0" w:uiPriority="69" w:unhideWhenUsed="0"/>
-    <w:lsdException w:name="Dark List Accent 3" w:semiHidden="0" w:uiPriority="70" w:unhideWhenUsed="0"/>
-    <w:lsdException w:name="Colorful Shading Accent 3" w:semiHidden="0" w:uiPriority="71" w:unhideWhenUsed="0"/>
-    <w:lsdException w:name="Colorful List Accent 3" w:semiHidden="0" w:uiPriority="72" w:unhideWhenUsed="0"/>
-    <w:lsdException w:name="Colorful Grid Accent 3" w:semiHidden="0" w:uiPriority="73" w:unhideWhenUsed="0"/>
-    <w:lsdException w:name="Light Shading Accent 4" w:semiHidden="0" w:uiPriority="60" w:unhideWhenUsed="0"/>
-    <w:lsdException w:name="Light List Accent 4" w:semiHidden="0" w:uiPriority="61" w:unhideWhenUsed="0"/>
-    <w:lsdException w:name="Light Grid Accent 4" w:semiHidden="0" w:uiPriority="62" w:unhideWhenUsed="0"/>
-    <w:lsdException w:name="Medium Shading 1 Accent 4" w:semiHidden="0" w:uiPriority="63" w:unhideWhenUsed="0"/>
-    <w:lsdException w:name="Medium Shading 2 Accent 4" w:semiHidden="0" w:uiPriority="64" w:unhideWhenUsed="0"/>
-    <w:lsdException w:name="Medium List 1 Accent 4" w:semiHidden="0" w:uiPriority="65" w:unhideWhenUsed="0"/>
-    <w:lsdException w:name="Medium List 2 Accent 4" w:semiHidden="0" w:uiPriority="66" w:unhideWhenUsed="0"/>
-    <w:lsdException w:name="Medium Grid 1 Accent 4" w:semiHidden="0" w:uiPriority="67" w:unhideWhenUsed="0"/>
-    <w:lsdException w:name="Medium Grid 2 Accent 4" w:semiHidden="0" w:uiPriority="68" w:unhideWhenUsed="0"/>
-    <w:lsdException w:name="Medium Grid 3 Accent 4" w:semiHidden="0" w:uiPriority="69" w:unhideWhenUsed="0"/>
-    <w:lsdException w:name="Dark List Accent 4" w:semiHidden="0" w:uiPriority="70" w:unhideWhenUsed="0"/>
-    <w:lsdException w:name="Colorful Shading Accent 4" w:semiHidden="0" w:uiPriority="71" w:unhideWhenUsed="0"/>
-    <w:lsdException w:name="Colorful List Accent 4" w:semiHidden="0" w:uiPriority="72" w:unhideWhenUsed="0"/>
-    <w:lsdException w:name="Colorful Grid Accent 4" w:semiHidden="0" w:uiPriority="73" w:unhideWhenUsed="0"/>
-    <w:lsdException w:name="Light Shading Accent 5" w:semiHidden="0" w:uiPriority="60" w:unhideWhenUsed="0"/>
-    <w:lsdException w:name="Light List Accent 5" w:semiHidden="0" w:uiPriority="61" w:unhideWhenUsed="0"/>
-    <w:lsdException w:name="Light Grid Accent 5" w:semiHidden="0" w:uiPriority="62" w:unhideWhenUsed="0"/>
-    <w:lsdException w:name="Medium Shading 1 Accent 5" w:semiHidden="0" w:uiPriority="63" w:unhideWhenUsed="0"/>
-    <w:lsdException w:name="Medium Shading 2 Accent 5" w:semiHidden="0" w:uiPriority="64" w:unhideWhenUsed="0"/>
-    <w:lsdException w:name="Medium List 1 Accent 5" w:semiHidden="0" w:uiPriority="65" w:unhideWhenUsed="0"/>
-    <w:lsdException w:name="Medium List 2 Accent 5" w:semiHidden="0" w:uiPriority="66" w:unhideWhenUsed="0"/>
-    <w:lsdException w:name="Medium Grid 1 Accent 5" w:semiHidden="0" w:uiPriority="67" w:unhideWhenUsed="0"/>
-    <w:lsdException w:name="Medium Grid 2 Accent 5" w:semiHidden="0" w:uiPriority="68" w:unhideWhenUsed="0"/>
-    <w:lsdException w:name="Medium Grid 3 Accent 5" w:semiHidden="0" w:uiPriority="69" w:unhideWhenUsed="0"/>
-    <w:lsdException w:name="Dark List Accent 5" w:semiHidden="0" w:uiPriority="70" w:unhideWhenUsed="0"/>
-    <w:lsdException w:name="Colorful Shading Accent 5" w:semiHidden="0" w:uiPriority="71" w:unhideWhenUsed="0"/>
-    <w:lsdException w:name="Colorful List Accent 5" w:semiHidden="0" w:uiPriority="72" w:unhideWhenUsed="0"/>
-    <w:lsdException w:name="Colorful Grid Accent 5" w:semiHidden="0" w:uiPriority="73" w:unhideWhenUsed="0"/>
-    <w:lsdException w:name="Light Shading Accent 6" w:semiHidden="0" w:uiPriority="60" w:unhideWhenUsed="0"/>
-    <w:lsdException w:name="Light List Accent 6" w:semiHidden="0" w:uiPriority="61" w:unhideWhenUsed="0"/>
-    <w:lsdException w:name="Light Grid Accent 6" w:semiHidden="0" w:uiPriority="62" w:unhideWhenUsed="0"/>
-    <w:lsdException w:name="Medium Shading 1 Accent 6" w:semiHidden="0" w:uiPriority="63" w:unhideWhenUsed="0"/>
-    <w:lsdException w:name="Medium Shading 2 Accent 6" w:semiHidden="0" w:uiPriority="64" w:unhideWhenUsed="0"/>
-    <w:lsdException w:name="Medium List 1 Accent 6" w:semiHidden="0" w:uiPriority="65" w:unhideWhenUsed="0"/>
-    <w:lsdException w:name="Medium List 2 Accent 6" w:semiHidden="0" w:uiPriority="66" w:unhideWhenUsed="0"/>
-    <w:lsdException w:name="Medium Grid 1 Accent 6" w:semiHidden="0" w:uiPriority="67" w:unhideWhenUsed="0"/>
-    <w:lsdException w:name="Medium Grid 2 Accent 6" w:semiHidden="0" w:uiPriority="68" w:unhideWhenUsed="0"/>
-    <w:lsdException w:name="Medium Grid 3 Accent 6" w:semiHidden="0" w:uiPriority="69" w:unhideWhenUsed="0"/>
-    <w:lsdException w:name="Dark List Accent 6" w:semiHidden="0" w:uiPriority="70" w:unhideWhenUsed="0"/>
-    <w:lsdException w:name="Colorful Shading Accent 6" w:semiHidden="0" w:uiPriority="71" w:unhideWhenUsed="0"/>
-    <w:lsdException w:name="Colorful List Accent 6" w:semiHidden="0" w:uiPriority="72" w:unhideWhenUsed="0"/>
-    <w:lsdException w:name="Colorful Grid Accent 6" w:semiHidden="0" w:uiPriority="73" w:unhideWhenUsed="0"/>
-    <w:lsdException w:name="Subtle Emphasis" w:semiHidden="0" w:uiPriority="19" w:unhideWhenUsed="0" w:qFormat="1"/>
-    <w:lsdException w:name="Intense Emphasis" w:semiHidden="0" w:uiPriority="21" w:unhideWhenUsed="0" w:qFormat="1"/>
-    <w:lsdException w:name="Subtle Reference" w:semiHidden="0" w:uiPriority="31" w:unhideWhenUsed="0" w:qFormat="1"/>
-    <w:lsdException w:name="Intense Reference" w:semiHidden="0" w:uiPriority="32" w:unhideWhenUsed="0" w:qFormat="1"/>
-    <w:lsdException w:name="Book Title" w:semiHidden="0" w:uiPriority="33" w:unhideWhenUsed="0" w:qFormat="1"/>
-    <w:lsdException w:name="Bibliography" w:uiPriority="37"/>
-    <w:lsdException w:name="TOC Heading" w:uiPriority="39" w:qFormat="1"/>
-  </w:latentStyles>
-  <w:style w:type="paragraph" w:default="1" w:styleId="a">
-    <w:name w:val="Normal"/>
-    <w:qFormat/>
-    <w:rsid w:val="00B95D90"/>
-    <w:rPr>
-      <w:rFonts w:eastAsia="Times New Roman"/>
-      <w:lang w:eastAsia="en-US"/>
-    </w:rPr>
-  </w:style>
-  <w:style w:type="paragraph" w:styleId="1">
-    <w:name w:val="heading 1"/>
-    <w:basedOn w:val="a"/>
-    <w:next w:val="a"/>
-    <w:uiPriority w:val="9"/>
-    <w:qFormat/>
-    <w:rsid w:val="00E0580E"/>
-    <w:pPr>
-      <w:keepNext/>
-      <w:spacing w:before="240" w:after="60"/>
-      <w:outlineLvl w:val="0"/>
-    </w:pPr>
-    <w:rPr>
-      <w:rFonts w:ascii="Arial" w:hAnsi="Arial" w:cs="Arial"/>
-      <w:b/>
-      <w:bCs/>
-      <w:kern w:val="32"/>
-      <w:sz w:val="32"/>
-      <w:szCs w:val="32"/>
-    </w:rPr>
-  </w:style>
-  <w:style w:type="paragraph" w:styleId="20">
-    <w:name w:val="heading 2"/>
-    <w:basedOn w:val="a"/>
-    <w:next w:val="a"/>
-    <w:uiPriority w:val="9"/>
-    <w:semiHidden/>
-    <w:unhideWhenUsed/>
-    <w:qFormat/>
-    <w:rsid w:val="00E0580E"/>
-    <w:pPr>
-      <w:keepNext/>
-      <w:spacing w:before="240" w:after="60"/>
-      <w:outlineLvl w:val="1"/>
-    </w:pPr>
-    <w:rPr>
-      <w:rFonts w:ascii="Arial" w:hAnsi="Arial" w:cs="Arial"/>
-      <w:b/>
-      <w:bCs/>
-      <w:i/>
-      <w:iCs/>
-      <w:sz w:val="28"/>
-      <w:szCs w:val="28"/>
-    </w:rPr>
-  </w:style>
-  <w:style w:type="paragraph" w:styleId="3">
-    <w:name w:val="heading 3"/>
-    <w:basedOn w:val="a"/>
-    <w:next w:val="a"/>
-    <w:uiPriority w:val="9"/>
-    <w:semiHidden/>
-    <w:unhideWhenUsed/>
-    <w:qFormat/>
-    <w:rsid w:val="00E0580E"/>
-    <w:pPr>
-      <w:keepNext/>
-      <w:spacing w:before="240" w:after="60"/>
-      <w:outlineLvl w:val="2"/>
-    </w:pPr>
-    <w:rPr>
-      <w:rFonts w:ascii="Arial" w:hAnsi="Arial" w:cs="Arial"/>
-      <w:b/>
-      <w:bCs/>
-      <w:sz w:val="26"/>
-      <w:szCs w:val="26"/>
-    </w:rPr>
-  </w:style>
-  <w:style w:type="paragraph" w:styleId="4">
-    <w:name w:val="heading 4"/>
-    <w:basedOn w:val="a"/>
-    <w:next w:val="a"/>
-    <w:uiPriority w:val="9"/>
-    <w:semiHidden/>
-    <w:unhideWhenUsed/>
-    <w:qFormat/>
-    <w:rsid w:val="00E15203"/>
-    <w:pPr>
-      <w:keepNext/>
-      <w:spacing w:before="240" w:after="60"/>
-      <w:outlineLvl w:val="3"/>
-    </w:pPr>
-    <w:rPr>
-      <w:rFonts w:ascii="Times New Roman" w:hAnsi="Times New Roman"/>
-      <w:b/>
-      <w:bCs/>
-      <w:sz w:val="28"/>
-      <w:szCs w:val="28"/>
-    </w:rPr>
-  </w:style>
-  <w:style w:type="paragraph" w:styleId="5">
-    <w:name w:val="heading 5"/>
-    <w:basedOn w:val="a"/>
-    <w:next w:val="a"/>
-    <w:uiPriority w:val="9"/>
-    <w:semiHidden/>
-    <w:unhideWhenUsed/>
-    <w:qFormat/>
-    <w:pPr>
-      <w:keepNext/>
-      <w:keepLines/>
-      <w:spacing w:before="220" w:after="40"/>
-      <w:outlineLvl w:val="4"/>
-    </w:pPr>
-    <w:rPr>
-      <w:b/>
-      <w:sz w:val="22"/>
-      <w:szCs w:val="22"/>
-    </w:rPr>
-  </w:style>
-  <w:style w:type="paragraph" w:styleId="6">
-    <w:name w:val="heading 6"/>
-    <w:basedOn w:val="a"/>
-    <w:next w:val="a"/>
-    <w:uiPriority w:val="9"/>
-    <w:semiHidden/>
-    <w:unhideWhenUsed/>
-    <w:qFormat/>
-    <w:pPr>
-      <w:keepNext/>
-      <w:keepLines/>
-      <w:spacing w:before="200" w:after="40"/>
-      <w:outlineLvl w:val="5"/>
-    </w:pPr>
-    <w:rPr>
-      <w:b/>
-      <w:sz w:val="20"/>
-      <w:szCs w:val="20"/>
-    </w:rPr>
-  </w:style>
-  <w:style w:type="character" w:default="1" w:styleId="a0">
-    <w:name w:val="Default Paragraph Font"/>
-    <w:uiPriority w:val="1"/>
-    <w:semiHidden/>
-    <w:unhideWhenUsed/>
-  </w:style>
-  <w:style w:type="table" w:default="1" w:styleId="a1">
-    <w:name w:val="Normal Table"/>
-    <w:uiPriority w:val="99"/>
-    <w:semiHidden/>
-    <w:unhideWhenUsed/>
-    <w:tblPr>
-      <w:tblInd w:w="0" w:type="dxa"/>
-      <w:tblCellMar>
-        <w:top w:w="0" w:type="dxa"/>
-        <w:left w:w="108" w:type="dxa"/>
-        <w:bottom w:w="0" w:type="dxa"/>
-        <w:right w:w="108" w:type="dxa"/>
-      </w:tblCellMar>
-    </w:tblPr>
-  </w:style>
-  <w:style w:type="numbering" w:default="1" w:styleId="a2">
-    <w:name w:val="No List"/>
-    <w:uiPriority w:val="99"/>
-    <w:semiHidden/>
-    <w:unhideWhenUsed/>
-  </w:style>
-  <w:style w:type="table" w:customStyle="1" w:styleId="TableNormal">
-    <w:name w:val="Table Normal"/>
-    <w:tblPr>
-      <w:tblCellMar>
-        <w:top w:w="0" w:type="dxa"/>
-        <w:left w:w="0" w:type="dxa"/>
-        <w:bottom w:w="0" w:type="dxa"/>
-        <w:right w:w="0" w:type="dxa"/>
-      </w:tblCellMar>
-    </w:tblPr>
-  </w:style>
-  <w:style w:type="paragraph" w:styleId="a3">
-    <w:name w:val="Title"/>
-    <w:basedOn w:val="a"/>
-    <w:uiPriority w:val="10"/>
-    <w:qFormat/>
-    <w:rsid w:val="00E0580E"/>
-    <w:pPr>
-      <w:spacing w:before="240" w:after="60"/>
-      <w:jc w:val="center"/>
-      <w:outlineLvl w:val="0"/>
-    </w:pPr>
-    <w:rPr>
-      <w:rFonts w:ascii="Arial" w:hAnsi="Arial" w:cs="Arial"/>
-      <w:b/>
-      <w:bCs/>
-      <w:kern w:val="28"/>
-      <w:sz w:val="32"/>
-      <w:szCs w:val="32"/>
-    </w:rPr>
-  </w:style>
-  <w:style w:type="table" w:customStyle="1" w:styleId="TableNormal0">
-    <w:name w:val="Table Normal"/>
-    <w:tblPr>
-      <w:tblCellMar>
-        <w:top w:w="0" w:type="dxa"/>
-        <w:left w:w="0" w:type="dxa"/>
-        <w:bottom w:w="0" w:type="dxa"/>
-        <w:right w:w="0" w:type="dxa"/>
-      </w:tblCellMar>
-    </w:tblPr>
-  </w:style>
-  <w:style w:type="table" w:customStyle="1" w:styleId="TableNormal1">
-    <w:name w:val="Table Normal"/>
-    <w:tblPr>
-      <w:tblCellMar>
-        <w:top w:w="0" w:type="dxa"/>
-        <w:left w:w="0" w:type="dxa"/>
-        <w:bottom w:w="0" w:type="dxa"/>
-        <w:right w:w="0" w:type="dxa"/>
-      </w:tblCellMar>
-    </w:tblPr>
-  </w:style>
-  <w:style w:type="paragraph" w:styleId="a4">
-    <w:name w:val="caption"/>
-    <w:basedOn w:val="a"/>
-    <w:next w:val="a"/>
-    <w:qFormat/>
-    <w:rsid w:val="00773FBA"/>
-    <w:pPr>
-      <w:spacing w:after="200"/>
-    </w:pPr>
-    <w:rPr>
-      <w:b/>
-      <w:bCs/>
-      <w:color w:val="4F81BD"/>
-      <w:sz w:val="18"/>
-      <w:szCs w:val="18"/>
-    </w:rPr>
-  </w:style>
-  <w:style w:type="paragraph" w:styleId="a5">
-    <w:name w:val="List"/>
-    <w:basedOn w:val="a"/>
-    <w:rsid w:val="00E0580E"/>
-    <w:pPr>
-      <w:ind w:left="283" w:hanging="283"/>
-    </w:pPr>
-  </w:style>
-  <w:style w:type="paragraph" w:styleId="21">
-    <w:name w:val="List 2"/>
-    <w:basedOn w:val="a"/>
-    <w:rsid w:val="00E0580E"/>
-    <w:pPr>
-      <w:ind w:left="566" w:hanging="283"/>
-    </w:pPr>
-  </w:style>
-  <w:style w:type="paragraph" w:styleId="2">
-    <w:name w:val="List Bullet 2"/>
-    <w:basedOn w:val="a"/>
-    <w:rsid w:val="00E0580E"/>
-    <w:pPr>
-      <w:numPr>
-        <w:numId w:val="1"/>
-      </w:numPr>
-    </w:pPr>
-  </w:style>
-  <w:style w:type="paragraph" w:styleId="a6">
-    <w:name w:val="Body Text"/>
-    <w:basedOn w:val="a"/>
-    <w:rsid w:val="00E0580E"/>
-    <w:pPr>
-      <w:spacing w:after="120"/>
-    </w:pPr>
-  </w:style>
-  <w:style w:type="paragraph" w:styleId="a7">
-    <w:name w:val="Body Text Indent"/>
-    <w:basedOn w:val="a"/>
-    <w:link w:val="a8"/>
-    <w:rsid w:val="00E0580E"/>
-    <w:pPr>
-      <w:spacing w:after="120"/>
-      <w:ind w:left="283"/>
-    </w:pPr>
-  </w:style>
-  <w:style w:type="paragraph" w:styleId="a9">
-    <w:name w:val="Subtitle"/>
-    <w:basedOn w:val="a"/>
-    <w:next w:val="a"/>
-    <w:uiPriority w:val="11"/>
-    <w:qFormat/>
-    <w:pPr>
-      <w:pBdr>
-        <w:top w:val="nil"/>
-        <w:left w:val="nil"/>
-        <w:bottom w:val="nil"/>
-        <w:right w:val="nil"/>
-        <w:between w:val="nil"/>
-      </w:pBdr>
-      <w:spacing w:after="60"/>
-      <w:jc w:val="center"/>
-    </w:pPr>
-    <w:rPr>
-      <w:rFonts w:ascii="Arial" w:eastAsia="Arial" w:hAnsi="Arial" w:cs="Arial"/>
-      <w:color w:val="000000"/>
-    </w:rPr>
-  </w:style>
-  <w:style w:type="paragraph" w:styleId="aa">
-    <w:name w:val="Body Text First Indent"/>
-    <w:basedOn w:val="a6"/>
-    <w:rsid w:val="00E0580E"/>
-    <w:pPr>
-      <w:ind w:firstLine="210"/>
-    </w:pPr>
-  </w:style>
-  <w:style w:type="paragraph" w:styleId="10">
-    <w:name w:val="toc 1"/>
-    <w:basedOn w:val="a"/>
-    <w:next w:val="a"/>
-    <w:autoRedefine/>
-    <w:semiHidden/>
-    <w:locked/>
-    <w:rsid w:val="00923893"/>
-  </w:style>
-  <w:style w:type="character" w:styleId="ab">
-    <w:name w:val="Hyperlink"/>
-    <w:rsid w:val="00923893"/>
-    <w:rPr>
-      <w:color w:val="0000FF"/>
-      <w:u w:val="single"/>
-    </w:rPr>
-  </w:style>
-  <w:style w:type="table" w:styleId="ac">
-    <w:name w:val="Table Grid"/>
-    <w:basedOn w:val="a1"/>
-    <w:locked/>
-    <w:rsid w:val="00C6270D"/>
-    <w:rPr>
-      <w:rFonts w:ascii="Times New Roman" w:eastAsia="Times New Roman" w:hAnsi="Times New Roman"/>
-    </w:rPr>
-    <w:tblPr>
-      <w:tblBorders>
-        <w:top w:val="single" w:sz="4" w:space="0" w:color="auto"/>
-        <w:left w:val="single" w:sz="4" w:space="0" w:color="auto"/>
-        <w:bottom w:val="single" w:sz="4" w:space="0" w:color="auto"/>
-        <w:right w:val="single" w:sz="4" w:space="0" w:color="auto"/>
-        <w:insideH w:val="single" w:sz="4" w:space="0" w:color="auto"/>
-        <w:insideV w:val="single" w:sz="4" w:space="0" w:color="auto"/>
-      </w:tblBorders>
-    </w:tblPr>
-  </w:style>
-  <w:style w:type="paragraph" w:styleId="ad">
-    <w:name w:val="Plain Text"/>
-    <w:basedOn w:val="a"/>
-    <w:link w:val="ae"/>
-    <w:unhideWhenUsed/>
-    <w:rsid w:val="00857D05"/>
-    <w:rPr>
-      <w:rFonts w:ascii="Consolas" w:eastAsia="Calibri" w:hAnsi="Consolas"/>
-      <w:sz w:val="21"/>
-      <w:szCs w:val="21"/>
-    </w:rPr>
-  </w:style>
-  <w:style w:type="character" w:customStyle="1" w:styleId="ae">
-    <w:name w:val="Текст Знак"/>
-    <w:link w:val="ad"/>
-    <w:rsid w:val="00857D05"/>
-    <w:rPr>
-      <w:rFonts w:ascii="Consolas" w:eastAsia="Calibri" w:hAnsi="Consolas"/>
-      <w:sz w:val="21"/>
-      <w:szCs w:val="21"/>
-      <w:lang w:val="ru-RU" w:eastAsia="en-US" w:bidi="ar-SA"/>
-    </w:rPr>
-  </w:style>
-  <w:style w:type="character" w:customStyle="1" w:styleId="100">
-    <w:name w:val="Основной текст (10)_"/>
-    <w:link w:val="101"/>
-    <w:rsid w:val="00884DA1"/>
-    <w:rPr>
-      <w:b/>
-      <w:bCs/>
-      <w:sz w:val="27"/>
-      <w:szCs w:val="27"/>
-      <w:lang w:bidi="ar-SA"/>
-    </w:rPr>
-  </w:style>
-  <w:style w:type="character" w:customStyle="1" w:styleId="102">
-    <w:name w:val="Основной текст (10) + Не полужирный"/>
-    <w:basedOn w:val="100"/>
-    <w:rsid w:val="00884DA1"/>
-    <w:rPr>
-      <w:b/>
-      <w:bCs/>
-      <w:sz w:val="27"/>
-      <w:szCs w:val="27"/>
-      <w:lang w:bidi="ar-SA"/>
-    </w:rPr>
-  </w:style>
-  <w:style w:type="paragraph" w:customStyle="1" w:styleId="101">
-    <w:name w:val="Основной текст (10)"/>
-    <w:basedOn w:val="a"/>
-    <w:link w:val="100"/>
-    <w:rsid w:val="00884DA1"/>
-    <w:pPr>
-      <w:shd w:val="clear" w:color="auto" w:fill="FFFFFF"/>
-      <w:spacing w:before="300" w:after="300" w:line="240" w:lineRule="atLeast"/>
-    </w:pPr>
-    <w:rPr>
-      <w:rFonts w:ascii="Times New Roman" w:hAnsi="Times New Roman"/>
-      <w:b/>
-      <w:bCs/>
-      <w:sz w:val="27"/>
-      <w:szCs w:val="27"/>
-      <w:lang w:eastAsia="ru-RU"/>
-    </w:rPr>
-  </w:style>
-  <w:style w:type="character" w:customStyle="1" w:styleId="22">
-    <w:name w:val="Заголовок №2 (2)_"/>
-    <w:link w:val="220"/>
-    <w:rsid w:val="00884DA1"/>
-    <w:rPr>
-      <w:b/>
-      <w:bCs/>
-      <w:sz w:val="27"/>
-      <w:szCs w:val="27"/>
-      <w:lang w:bidi="ar-SA"/>
-    </w:rPr>
-  </w:style>
-  <w:style w:type="paragraph" w:customStyle="1" w:styleId="220">
-    <w:name w:val="Заголовок №2 (2)"/>
-    <w:basedOn w:val="a"/>
-    <w:link w:val="22"/>
-    <w:rsid w:val="00884DA1"/>
-    <w:pPr>
-      <w:shd w:val="clear" w:color="auto" w:fill="FFFFFF"/>
-      <w:spacing w:after="360" w:line="240" w:lineRule="atLeast"/>
-      <w:outlineLvl w:val="1"/>
-    </w:pPr>
-    <w:rPr>
-      <w:rFonts w:ascii="Times New Roman" w:hAnsi="Times New Roman"/>
-      <w:b/>
-      <w:bCs/>
-      <w:sz w:val="27"/>
-      <w:szCs w:val="27"/>
-      <w:lang w:eastAsia="ru-RU"/>
-    </w:rPr>
-  </w:style>
-  <w:style w:type="paragraph" w:styleId="af">
-    <w:name w:val="footnote text"/>
-    <w:basedOn w:val="a"/>
-    <w:semiHidden/>
-    <w:rsid w:val="00122B41"/>
-    <w:rPr>
-      <w:rFonts w:ascii="Times New Roman" w:hAnsi="Times New Roman"/>
-      <w:sz w:val="20"/>
-      <w:szCs w:val="20"/>
-      <w:lang w:eastAsia="ru-RU"/>
-    </w:rPr>
-  </w:style>
-  <w:style w:type="character" w:styleId="af0">
-    <w:name w:val="footnote reference"/>
-    <w:semiHidden/>
-    <w:rsid w:val="00122B41"/>
-    <w:rPr>
-      <w:vertAlign w:val="superscript"/>
-    </w:rPr>
-  </w:style>
-  <w:style w:type="character" w:customStyle="1" w:styleId="11">
-    <w:name w:val="Основной текст + Курсив1"/>
-    <w:rsid w:val="005129E7"/>
-    <w:rPr>
-      <w:rFonts w:ascii="Times New Roman" w:hAnsi="Times New Roman" w:cs="Times New Roman"/>
-      <w:i/>
-      <w:iCs/>
-      <w:spacing w:val="0"/>
-      <w:sz w:val="19"/>
-      <w:szCs w:val="19"/>
-      <w:lang w:val="en-US" w:eastAsia="en-US"/>
-    </w:rPr>
-  </w:style>
-  <w:style w:type="character" w:customStyle="1" w:styleId="42">
-    <w:name w:val="Основной текст (4)2"/>
-    <w:rsid w:val="005129E7"/>
-    <w:rPr>
-      <w:rFonts w:ascii="Courier New" w:hAnsi="Courier New" w:cs="Courier New"/>
-      <w:b/>
-      <w:bCs/>
-      <w:spacing w:val="0"/>
-      <w:sz w:val="18"/>
-      <w:szCs w:val="18"/>
-      <w:lang w:val="en-US" w:eastAsia="en-US"/>
-    </w:rPr>
-  </w:style>
-  <w:style w:type="paragraph" w:customStyle="1" w:styleId="tcbmf">
-    <w:name w:val="tc bmf"/>
-    <w:basedOn w:val="a"/>
-    <w:rsid w:val="004026B4"/>
-    <w:pPr>
-      <w:spacing w:before="100" w:beforeAutospacing="1" w:after="100" w:afterAutospacing="1"/>
-    </w:pPr>
-    <w:rPr>
-      <w:rFonts w:ascii="Times New Roman" w:hAnsi="Times New Roman"/>
-      <w:lang w:eastAsia="ru-RU"/>
-    </w:rPr>
-  </w:style>
-  <w:style w:type="paragraph" w:styleId="af1">
-    <w:name w:val="header"/>
-    <w:basedOn w:val="a"/>
-    <w:link w:val="af2"/>
-    <w:rsid w:val="00D92597"/>
-    <w:pPr>
-      <w:tabs>
-        <w:tab w:val="center" w:pos="4677"/>
-        <w:tab w:val="right" w:pos="9355"/>
-      </w:tabs>
-    </w:pPr>
-  </w:style>
-  <w:style w:type="character" w:customStyle="1" w:styleId="af2">
-    <w:name w:val="Верхний колонтитул Знак"/>
-    <w:basedOn w:val="a0"/>
-    <w:link w:val="af1"/>
-    <w:rsid w:val="00D92597"/>
-    <w:rPr>
-      <w:rFonts w:eastAsia="Times New Roman"/>
-      <w:sz w:val="24"/>
-      <w:szCs w:val="24"/>
-      <w:lang w:eastAsia="en-US"/>
-    </w:rPr>
-  </w:style>
-  <w:style w:type="paragraph" w:styleId="af3">
-    <w:name w:val="footer"/>
-    <w:basedOn w:val="a"/>
-    <w:link w:val="af4"/>
-    <w:uiPriority w:val="99"/>
-    <w:rsid w:val="00D92597"/>
-    <w:pPr>
-      <w:tabs>
-        <w:tab w:val="center" w:pos="4677"/>
-        <w:tab w:val="right" w:pos="9355"/>
-      </w:tabs>
-    </w:pPr>
-  </w:style>
-  <w:style w:type="character" w:customStyle="1" w:styleId="af4">
-    <w:name w:val="Нижний колонтитул Знак"/>
-    <w:basedOn w:val="a0"/>
-    <w:link w:val="af3"/>
-    <w:uiPriority w:val="99"/>
-    <w:rsid w:val="00D92597"/>
-    <w:rPr>
-      <w:rFonts w:eastAsia="Times New Roman"/>
-      <w:sz w:val="24"/>
-      <w:szCs w:val="24"/>
-      <w:lang w:eastAsia="en-US"/>
-    </w:rPr>
-  </w:style>
-  <w:style w:type="paragraph" w:styleId="af5">
-    <w:name w:val="Balloon Text"/>
-    <w:basedOn w:val="a"/>
-    <w:link w:val="af6"/>
-    <w:rsid w:val="000678DC"/>
-    <w:rPr>
-      <w:rFonts w:ascii="Tahoma" w:hAnsi="Tahoma" w:cs="Tahoma"/>
-      <w:sz w:val="16"/>
-      <w:szCs w:val="16"/>
-    </w:rPr>
-  </w:style>
-  <w:style w:type="character" w:customStyle="1" w:styleId="af6">
-    <w:name w:val="Текст выноски Знак"/>
-    <w:basedOn w:val="a0"/>
-    <w:link w:val="af5"/>
-    <w:rsid w:val="000678DC"/>
-    <w:rPr>
-      <w:rFonts w:ascii="Tahoma" w:eastAsia="Times New Roman" w:hAnsi="Tahoma" w:cs="Tahoma"/>
-      <w:sz w:val="16"/>
-      <w:szCs w:val="16"/>
-      <w:lang w:eastAsia="en-US"/>
-    </w:rPr>
-  </w:style>
-  <w:style w:type="paragraph" w:styleId="af7">
-    <w:name w:val="List Paragraph"/>
-    <w:basedOn w:val="a"/>
-    <w:uiPriority w:val="34"/>
-    <w:qFormat/>
-    <w:rsid w:val="001163CC"/>
-    <w:pPr>
-      <w:ind w:left="720"/>
-      <w:contextualSpacing/>
-    </w:pPr>
-  </w:style>
-  <w:style w:type="character" w:customStyle="1" w:styleId="af8">
-    <w:name w:val="Основной текст + Курсив"/>
-    <w:basedOn w:val="a0"/>
-    <w:rsid w:val="00A12954"/>
-    <w:rPr>
-      <w:rFonts w:ascii="Times New Roman" w:eastAsia="Times New Roman" w:hAnsi="Times New Roman" w:cs="Times New Roman"/>
-      <w:b w:val="0"/>
-      <w:bCs w:val="0"/>
-      <w:i/>
-      <w:iCs/>
-      <w:smallCaps w:val="0"/>
-      <w:strike w:val="0"/>
-      <w:spacing w:val="0"/>
-      <w:sz w:val="21"/>
-      <w:szCs w:val="21"/>
-    </w:rPr>
-  </w:style>
-  <w:style w:type="paragraph" w:styleId="HTML">
-    <w:name w:val="HTML Preformatted"/>
-    <w:basedOn w:val="a"/>
-    <w:link w:val="HTML0"/>
-    <w:semiHidden/>
-    <w:unhideWhenUsed/>
-    <w:rsid w:val="00FF2618"/>
-    <w:rPr>
-      <w:rFonts w:ascii="Consolas" w:hAnsi="Consolas" w:cs="Consolas"/>
-      <w:sz w:val="20"/>
-      <w:szCs w:val="20"/>
-    </w:rPr>
-  </w:style>
-  <w:style w:type="character" w:customStyle="1" w:styleId="HTML0">
-    <w:name w:val="Стандартный HTML Знак"/>
-    <w:basedOn w:val="a0"/>
-    <w:link w:val="HTML"/>
-    <w:semiHidden/>
-    <w:rsid w:val="00FF2618"/>
-    <w:rPr>
-      <w:rFonts w:ascii="Consolas" w:eastAsia="Times New Roman" w:hAnsi="Consolas" w:cs="Consolas"/>
-      <w:lang w:eastAsia="en-US"/>
-    </w:rPr>
-  </w:style>
-  <w:style w:type="character" w:styleId="af9">
-    <w:name w:val="FollowedHyperlink"/>
-    <w:basedOn w:val="a0"/>
-    <w:semiHidden/>
-    <w:unhideWhenUsed/>
-    <w:rsid w:val="00781F03"/>
-    <w:rPr>
-      <w:color w:val="800080" w:themeColor="followedHyperlink"/>
-      <w:u w:val="single"/>
-    </w:rPr>
-  </w:style>
-  <w:style w:type="character" w:customStyle="1" w:styleId="a8">
-    <w:name w:val="Основной текст с отступом Знак"/>
-    <w:basedOn w:val="a0"/>
-    <w:link w:val="a7"/>
-    <w:rsid w:val="00607E6C"/>
-    <w:rPr>
-      <w:rFonts w:eastAsia="Times New Roman"/>
-      <w:sz w:val="24"/>
-      <w:szCs w:val="24"/>
-      <w:lang w:eastAsia="en-US"/>
-    </w:rPr>
-  </w:style>
-  <w:style w:type="table" w:customStyle="1" w:styleId="afa">
-    <w:basedOn w:val="TableNormal1"/>
-    <w:rPr>
-      <w:rFonts w:ascii="Times New Roman" w:eastAsia="Times New Roman" w:hAnsi="Times New Roman" w:cs="Times New Roman"/>
-    </w:rPr>
-    <w:tblPr>
-      <w:tblStyleRowBandSize w:val="1"/>
-      <w:tblStyleColBandSize w:val="1"/>
-      <w:tblCellMar>
-        <w:left w:w="108" w:type="dxa"/>
-        <w:right w:w="108" w:type="dxa"/>
-      </w:tblCellMar>
-    </w:tblPr>
-  </w:style>
-  <w:style w:type="table" w:customStyle="1" w:styleId="afb">
-    <w:basedOn w:val="TableNormal1"/>
-    <w:rPr>
-      <w:rFonts w:ascii="Times New Roman" w:eastAsia="Times New Roman" w:hAnsi="Times New Roman" w:cs="Times New Roman"/>
-    </w:rPr>
-    <w:tblPr>
-      <w:tblStyleRowBandSize w:val="1"/>
-      <w:tblStyleColBandSize w:val="1"/>
-      <w:tblCellMar>
-        <w:left w:w="108" w:type="dxa"/>
-        <w:right w:w="108" w:type="dxa"/>
-      </w:tblCellMar>
-    </w:tblPr>
-  </w:style>
-  <w:style w:type="table" w:customStyle="1" w:styleId="afc">
-    <w:basedOn w:val="TableNormal1"/>
-    <w:rPr>
-      <w:rFonts w:ascii="Times New Roman" w:eastAsia="Times New Roman" w:hAnsi="Times New Roman" w:cs="Times New Roman"/>
-    </w:rPr>
-    <w:tblPr>
-      <w:tblStyleRowBandSize w:val="1"/>
-      <w:tblStyleColBandSize w:val="1"/>
-      <w:tblCellMar>
-        <w:left w:w="108" w:type="dxa"/>
-        <w:right w:w="108" w:type="dxa"/>
-      </w:tblCellMar>
-    </w:tblPr>
-  </w:style>
-  <w:style w:type="table" w:customStyle="1" w:styleId="afd">
-    <w:basedOn w:val="TableNormal1"/>
-    <w:rPr>
-      <w:rFonts w:ascii="Times New Roman" w:eastAsia="Times New Roman" w:hAnsi="Times New Roman" w:cs="Times New Roman"/>
-    </w:rPr>
-    <w:tblPr>
-      <w:tblStyleRowBandSize w:val="1"/>
-      <w:tblStyleColBandSize w:val="1"/>
-      <w:tblCellMar>
-        <w:left w:w="108" w:type="dxa"/>
-        <w:right w:w="108" w:type="dxa"/>
-      </w:tblCellMar>
-    </w:tblPr>
-  </w:style>
-  <w:style w:type="table" w:customStyle="1" w:styleId="afe">
-    <w:basedOn w:val="TableNormal1"/>
-    <w:rPr>
-      <w:rFonts w:ascii="Times New Roman" w:eastAsia="Times New Roman" w:hAnsi="Times New Roman" w:cs="Times New Roman"/>
-    </w:rPr>
-    <w:tblPr>
-      <w:tblStyleRowBandSize w:val="1"/>
-      <w:tblStyleColBandSize w:val="1"/>
-      <w:tblCellMar>
-        <w:left w:w="108" w:type="dxa"/>
-        <w:right w:w="108" w:type="dxa"/>
-      </w:tblCellMar>
-    </w:tblPr>
-  </w:style>
-  <w:style w:type="character" w:styleId="HTML1">
-    <w:name w:val="HTML Code"/>
-    <w:basedOn w:val="a0"/>
-    <w:uiPriority w:val="99"/>
-    <w:semiHidden/>
-    <w:unhideWhenUsed/>
-    <w:rsid w:val="003B5709"/>
-    <w:rPr>
-      <w:rFonts w:ascii="Courier New" w:eastAsia="Times New Roman" w:hAnsi="Courier New" w:cs="Courier New"/>
-      <w:sz w:val="20"/>
-      <w:szCs w:val="20"/>
-    </w:rPr>
-  </w:style>
-</w:styles>
-</file>
-
-<file path=word/stylesWithEffects.xml><?xml version="1.0" encoding="utf-8"?>
-<w:styles xmlns:wpc="http://schemas.microsoft.com/office/word/2010/wordprocessingCanvas" xmlns:mc="http://schemas.openxmlformats.org/markup-compatibility/2006" xmlns:o="urn:schemas-microsoft-com:office:office" xmlns:r="http://schemas.openxmlformats.org/officeDocument/2006/relationships" xmlns:m="http://schemas.openxmlformats.org/officeDocument/2006/math" xmlns:v="urn:schemas-microsoft-com:vml" xmlns:wp14="http://schemas.microsoft.com/office/word/2010/wordprocessingDrawing" xmlns:wp="http://schemas.openxmlformats.org/drawingml/2006/wordprocessingDrawing" xmlns:w10="urn:schemas-microsoft-com:office:word" xmlns:w="http://schemas.openxmlformats.org/wordprocessingml/2006/main" xmlns:w14="http://schemas.microsoft.com/office/word/2010/wordml" xmlns:wpg="http://schemas.microsoft.com/office/word/2010/wordprocessingGroup" xmlns:wpi="http://schemas.microsoft.com/office/word/2010/wordprocessingInk" xmlns:wne="http://schemas.microsoft.com/office/word/2006/wordml" xmlns:wps="http://schemas.microsoft.com/office/word/2010/wordprocessingShape" mc:Ignorable="w14 wp14">
-  <w:docDefaults>
-    <w:rPrDefault>
-      <w:rPr>
-        <w:rFonts w:ascii="Arimo" w:eastAsia="Arimo" w:hAnsi="Arimo" w:cs="Arimo"/>
-        <w:sz w:val="24"/>
-        <w:szCs w:val="24"/>
-        <w:lang w:val="en-US" w:eastAsia="ru-RU" w:bidi="ar-SA"/>
-      </w:rPr>
-    </w:rPrDefault>
-    <w:pPrDefault/>
-  </w:docDefaults>
-  <w:latentStyles w:defLockedState="0" w:defUIPriority="99" w:defSemiHidden="1" w:defUnhideWhenUsed="1" w:defQFormat="0" w:count="267">
-    <w:lsdException w:name="Normal" w:semiHidden="0" w:uiPriority="0" w:unhideWhenUsed="0" w:qFormat="1"/>
-    <w:lsdException w:name="heading 1" w:semiHidden="0" w:uiPriority="9" w:unhideWhenUsed="0" w:qFormat="1"/>
-    <w:lsdException w:name="heading 2" w:uiPriority="9" w:qFormat="1"/>
-    <w:lsdException w:name="heading 3" w:uiPriority="9" w:qFormat="1"/>
-    <w:lsdException w:name="heading 4" w:uiPriority="9" w:qFormat="1"/>
-    <w:lsdException w:name="heading 5" w:uiPriority="9" w:qFormat="1"/>
-    <w:lsdException w:name="heading 6" w:uiPriority="9" w:qFormat="1"/>
-    <w:lsdException w:name="heading 7" w:uiPriority="9" w:qFormat="1"/>
-    <w:lsdException w:name="heading 8" w:uiPriority="9" w:qFormat="1"/>
-    <w:lsdException w:name="heading 9" w:uiPriority="9" w:qFormat="1"/>
-    <w:lsdException w:name="toc 1" w:uiPriority="39"/>
-    <w:lsdException w:name="toc 2" w:uiPriority="39"/>
-    <w:lsdException w:name="toc 3" w:uiPriority="39"/>
-    <w:lsdException w:name="toc 4" w:uiPriority="39"/>
-    <w:lsdException w:name="toc 5" w:uiPriority="39"/>
-    <w:lsdException w:name="toc 6" w:uiPriority="39"/>
-    <w:lsdException w:name="toc 7" w:uiPriority="39"/>
-    <w:lsdException w:name="toc 8" w:uiPriority="39"/>
-    <w:lsdException w:name="toc 9" w:uiPriority="39"/>
-    <w:lsdException w:name="caption" w:uiPriority="35" w:qFormat="1"/>
-    <w:lsdException w:name="Title" w:semiHidden="0" w:uiPriority="10" w:unhideWhenUsed="0" w:qFormat="1"/>
-    <w:lsdException w:name="Default Paragraph Font" w:uiPriority="1"/>
-    <w:lsdException w:name="Subtitle" w:semiHidden="0" w:uiPriority="11" w:unhideWhenUsed="0" w:qFormat="1"/>
-    <w:lsdException w:name="Strong" w:semiHidden="0" w:uiPriority="22" w:unhideWhenUsed="0" w:qFormat="1"/>
-    <w:lsdException w:name="Emphasis" w:semiHidden="0" w:uiPriority="20" w:unhideWhenUsed="0" w:qFormat="1"/>
-    <w:lsdException w:name="Table Grid" w:semiHidden="0" w:uiPriority="39" w:unhideWhenUsed="0"/>
-    <w:lsdException w:name="Placeholder Text" w:unhideWhenUsed="0"/>
-    <w:lsdException w:name="No Spacing" w:semiHidden="0" w:uiPriority="1" w:unhideWhenUsed="0" w:qFormat="1"/>
-    <w:lsdException w:name="Light Shading" w:semiHidden="0" w:uiPriority="60" w:unhideWhenUsed="0"/>
-    <w:lsdException w:name="Light List" w:semiHidden="0" w:uiPriority="61" w:unhideWhenUsed="0"/>
-    <w:lsdException w:name="Light Grid" w:semiHidden="0" w:uiPriority="62" w:unhideWhenUsed="0"/>
-    <w:lsdException w:name="Medium Shading 1" w:semiHidden="0" w:uiPriority="63" w:unhideWhenUsed="0"/>
-    <w:lsdException w:name="Medium Shading 2" w:semiHidden="0" w:uiPriority="64" w:unhideWhenUsed="0"/>
-    <w:lsdException w:name="Medium List 1" w:semiHidden="0" w:uiPriority="65" w:unhideWhenUsed="0"/>
-    <w:lsdException w:name="Medium List 2" w:semiHidden="0" w:uiPriority="66" w:unhideWhenUsed="0"/>
-    <w:lsdException w:name="Medium Grid 1" w:semiHidden="0" w:uiPriority="67" w:unhideWhenUsed="0"/>
-    <w:lsdException w:name="Medium Grid 2" w:semiHidden="0" w:uiPriority="68" w:unhideWhenUsed="0"/>
-    <w:lsdException w:name="Medium Grid 3" w:semiHidden="0" w:uiPriority="69" w:unhideWhenUsed="0"/>
-    <w:lsdException w:name="Dark List" w:semiHidden="0" w:uiPriority="70" w:unhideWhenUsed="0"/>
-    <w:lsdException w:name="Colorful Shading" w:semiHidden="0" w:uiPriority="71" w:unhideWhenUsed="0"/>
-    <w:lsdException w:name="Colorful List" w:semiHidden="0" w:uiPriority="72" w:unhideWhenUsed="0"/>
-    <w:lsdException w:name="Colorful Grid" w:semiHidden="0" w:uiPriority="73" w:unhideWhenUsed="0"/>
-    <w:lsdException w:name="Light Shading Accent 1" w:semiHidden="0" w:uiPriority="60" w:unhideWhenUsed="0"/>
-    <w:lsdException w:name="Light List Accent 1" w:semiHidden="0" w:uiPriority="61" w:unhideWhenUsed="0"/>
-    <w:lsdException w:name="Light Grid Accent 1" w:semiHidden="0" w:uiPriority="62" w:unhideWhenUsed="0"/>
-    <w:lsdException w:name="Medium Shading 1 Accent 1" w:semiHidden="0" w:uiPriority="63" w:unhideWhenUsed="0"/>
-    <w:lsdException w:name="Medium Shading 2 Accent 1" w:semiHidden="0" w:uiPriority="64" w:unhideWhenUsed="0"/>
-    <w:lsdException w:name="Medium List 1 Accent 1" w:semiHidden="0" w:uiPriority="65" w:unhideWhenUsed="0"/>
-    <w:lsdException w:name="Revision" w:unhideWhenUsed="0"/>
-    <w:lsdException w:name="List Paragraph" w:semiHidden="0" w:uiPriority="34" w:unhideWhenUsed="0" w:qFormat="1"/>
-    <w:lsdException w:name="Quote" w:semiHidden="0" w:uiPriority="29" w:unhideWhenUsed="0" w:qFormat="1"/>
-    <w:lsdException w:name="Intense Quote" w:semiHidden="0" w:uiPriority="30" w:unhideWhenUsed="0" w:qFormat="1"/>
-    <w:lsdException w:name="Medium List 2 Accent 1" w:semiHidden="0" w:uiPriority="66" w:unhideWhenUsed="0"/>
-    <w:lsdException w:name="Medium Grid 1 Accent 1" w:semiHidden="0" w:uiPriority="67" w:unhideWhenUsed="0"/>
-    <w:lsdException w:name="Medium Grid 2 Accent 1" w:semiHidden="0" w:uiPriority="68" w:unhideWhenUsed="0"/>
-    <w:lsdException w:name="Medium Grid 3 Accent 1" w:semiHidden="0" w:uiPriority="69" w:unhideWhenUsed="0"/>
-    <w:lsdException w:name="Dark List Accent 1" w:semiHidden="0" w:uiPriority="70" w:unhideWhenUsed="0"/>
-    <w:lsdException w:name="Colorful Shading Accent 1" w:semiHidden="0" w:uiPriority="71" w:unhideWhenUsed="0"/>
-    <w:lsdException w:name="Colorful List Accent 1" w:semiHidden="0" w:uiPriority="72" w:unhideWhenUsed="0"/>
-    <w:lsdException w:name="Colorful Grid Accent 1" w:semiHidden="0" w:uiPriority="73" w:unhideWhenUsed="0"/>
-    <w:lsdException w:name="Light Shading Accent 2" w:semiHidden="0" w:uiPriority="60" w:unhideWhenUsed="0"/>
-    <w:lsdException w:name="Light List Accent 2" w:semiHidden="0" w:uiPriority="61" w:unhideWhenUsed="0"/>
-    <w:lsdException w:name="Light Grid Accent 2" w:semiHidden="0" w:uiPriority="62" w:unhideWhenUsed="0"/>
-    <w:lsdException w:name="Medium Shading 1 Accent 2" w:semiHidden="0" w:uiPriority="63" w:unhideWhenUsed="0"/>
-    <w:lsdException w:name="Medium Shading 2 Accent 2" w:semiHidden="0" w:uiPriority="64" w:unhideWhenUsed="0"/>
-    <w:lsdException w:name="Medium List 1 Accent 2" w:semiHidden="0" w:uiPriority="65" w:unhideWhenUsed="0"/>
-    <w:lsdException w:name="Medium List 2 Accent 2" w:semiHidden="0" w:uiPriority="66" w:unhideWhenUsed="0"/>
-    <w:lsdException w:name="Medium Grid 1 Accent 2" w:semiHidden="0" w:uiPriority="67" w:unhideWhenUsed="0"/>
-    <w:lsdException w:name="Medium Grid 2 Accent 2" w:semiHidden="0" w:uiPriority="68" w:unhideWhenUsed="0"/>
-    <w:lsdException w:name="Medium Grid 3 Accent 2" w:semiHidden="0" w:uiPriority="69" w:unhideWhenUsed="0"/>
-    <w:lsdException w:name="Dark List Accent 2" w:semiHidden="0" w:uiPriority="70" w:unhideWhenUsed="0"/>
-    <w:lsdException w:name="Colorful Shading Accent 2" w:semiHidden="0" w:uiPriority="71" w:unhideWhenUsed="0"/>
-    <w:lsdException w:name="Colorful List Accent 2" w:semiHidden="0" w:uiPriority="72" w:unhideWhenUsed="0"/>
-    <w:lsdException w:name="Colorful Grid Accent 2" w:semiHidden="0" w:uiPriority="73" w:unhideWhenUsed="0"/>
-    <w:lsdException w:name="Light Shading Accent 3" w:semiHidden="0" w:uiPriority="60" w:unhideWhenUsed="0"/>
-    <w:lsdException w:name="Light List Accent 3" w:semiHidden="0" w:uiPriority="61" w:unhideWhenUsed="0"/>
-    <w:lsdException w:name="Light Grid Accent 3" w:semiHidden="0" w:uiPriority="62" w:unhideWhenUsed="0"/>
-    <w:lsdException w:name="Medium Shading 1 Accent 3" w:semiHidden="0" w:uiPriority="63" w:unhideWhenUsed="0"/>
-    <w:lsdException w:name="Medium Shading 2 Accent 3" w:semiHidden="0" w:uiPriority="64" w:unhideWhenUsed="0"/>
-    <w:lsdException w:name="Medium List 1 Accent 3" w:semiHidden="0" w:uiPriority="65" w:unhideWhenUsed="0"/>
-    <w:lsdException w:name="Medium List 2 Accent 3" w:semiHidden="0" w:uiPriority="66" w:unhideWhenUsed="0"/>
-    <w:lsdException w:name="Medium Grid 1 Accent 3" w:semiHidden="0" w:uiPriority="67" w:unhideWhenUsed="0"/>
-    <w:lsdException w:name="Medium Grid 2 Accent 3" w:semiHidden="0" w:uiPriority="68" w:unhideWhenUsed="0"/>
-    <w:lsdException w:name="Medium Grid 3 Accent 3" w:semiHidden="0" w:uiPriority="69" w:unhideWhenUsed="0"/>
-    <w:lsdException w:name="Dark List Accent 3" w:semiHidden="0" w:uiPriority="70" w:unhideWhenUsed="0"/>
-    <w:lsdException w:name="Colorful Shading Accent 3" w:semiHidden="0" w:uiPriority="71" w:unhideWhenUsed="0"/>
-    <w:lsdException w:name="Colorful List Accent 3" w:semiHidden="0" w:uiPriority="72" w:unhideWhenUsed="0"/>
-    <w:lsdException w:name="Colorful Grid Accent 3" w:semiHidden="0" w:uiPriority="73" w:unhideWhenUsed="0"/>
-    <w:lsdException w:name="Light Shading Accent 4" w:semiHidden="0" w:uiPriority="60" w:unhideWhenUsed="0"/>
-    <w:lsdException w:name="Light List Accent 4" w:semiHidden="0" w:uiPriority="61" w:unhideWhenUsed="0"/>
-    <w:lsdException w:name="Light Grid Accent 4" w:semiHidden="0" w:uiPriority="62" w:unhideWhenUsed="0"/>
-    <w:lsdException w:name="Medium Shading 1 Accent 4" w:semiHidden="0" w:uiPriority="63" w:unhideWhenUsed="0"/>
-    <w:lsdException w:name="Medium Shading 2 Accent 4" w:semiHidden="0" w:uiPriority="64" w:unhideWhenUsed="0"/>
-    <w:lsdException w:name="Medium List 1 Accent 4" w:semiHidden="0" w:uiPriority="65" w:unhideWhenUsed="0"/>
-    <w:lsdException w:name="Medium List 2 Accent 4" w:semiHidden="0" w:uiPriority="66" w:unhideWhenUsed="0"/>
-    <w:lsdException w:name="Medium Grid 1 Accent 4" w:semiHidden="0" w:uiPriority="67" w:unhideWhenUsed="0"/>
-    <w:lsdException w:name="Medium Grid 2 Accent 4" w:semiHidden="0" w:uiPriority="68" w:unhideWhenUsed="0"/>
-    <w:lsdException w:name="Medium Grid 3 Accent 4" w:semiHidden="0" w:uiPriority="69" w:unhideWhenUsed="0"/>
-    <w:lsdException w:name="Dark List Accent 4" w:semiHidden="0" w:uiPriority="70" w:unhideWhenUsed="0"/>
-    <w:lsdException w:name="Colorful Shading Accent 4" w:semiHidden="0" w:uiPriority="71" w:unhideWhenUsed="0"/>
-    <w:lsdException w:name="Colorful List Accent 4" w:semiHidden="0" w:uiPriority="72" w:unhideWhenUsed="0"/>
-    <w:lsdException w:name="Colorful Grid Accent 4" w:semiHidden="0" w:uiPriority="73" w:unhideWhenUsed="0"/>
-    <w:lsdException w:name="Light Shading Accent 5" w:semiHidden="0" w:uiPriority="60" w:unhideWhenUsed="0"/>
-    <w:lsdException w:name="Light List Accent 5" w:semiHidden="0" w:uiPriority="61" w:unhideWhenUsed="0"/>
-    <w:lsdException w:name="Light Grid Accent 5" w:semiHidden="0" w:uiPriority="62" w:unhideWhenUsed="0"/>
-    <w:lsdException w:name="Medium Shading 1 Accent 5" w:semiHidden="0" w:uiPriority="63" w:unhideWhenUsed="0"/>
-    <w:lsdException w:name="Medium Shading 2 Accent 5" w:semiHidden="0" w:uiPriority="64" w:unhideWhenUsed="0"/>
-    <w:lsdException w:name="Medium List 1 Accent 5" w:semiHidden="0" w:uiPriority="65" w:unhideWhenUsed="0"/>
-    <w:lsdException w:name="Medium List 2 Accent 5" w:semiHidden="0" w:uiPriority="66" w:unhideWhenUsed="0"/>
-    <w:lsdException w:name="Medium Grid 1 Accent 5" w:semiHidden="0" w:uiPriority="67" w:unhideWhenUsed="0"/>
-    <w:lsdException w:name="Medium Grid 2 Accent 5" w:semiHidden="0" w:uiPriority="68" w:unhideWhenUsed="0"/>
-    <w:lsdException w:name="Medium Grid 3 Accent 5" w:semiHidden="0" w:uiPriority="69" w:unhideWhenUsed="0"/>
-    <w:lsdException w:name="Dark List Accent 5" w:semiHidden="0" w:uiPriority="70" w:unhideWhenUsed="0"/>
-    <w:lsdException w:name="Colorful Shading Accent 5" w:semiHidden="0" w:uiPriority="71" w:unhideWhenUsed="0"/>
-    <w:lsdException w:name="Colorful List Accent 5" w:semiHidden="0" w:uiPriority="72" w:unhideWhenUsed="0"/>
-    <w:lsdException w:name="Colorful Grid Accent 5" w:semiHidden="0" w:uiPriority="73" w:unhideWhenUsed="0"/>
-    <w:lsdException w:name="Light Shading Accent 6" w:semiHidden="0" w:uiPriority="60" w:unhideWhenUsed="0"/>
-    <w:lsdException w:name="Light List Accent 6" w:semiHidden="0" w:uiPriority="61" w:unhideWhenUsed="0"/>
-    <w:lsdException w:name="Light Grid Accent 6" w:semiHidden="0" w:uiPriority="62" w:unhideWhenUsed="0"/>
-    <w:lsdException w:name="Medium Shading 1 Accent 6" w:semiHidden="0" w:uiPriority="63" w:unhideWhenUsed="0"/>
-    <w:lsdException w:name="Medium Shading 2 Accent 6" w:semiHidden="0" w:uiPriority="64" w:unhideWhenUsed="0"/>
-    <w:lsdException w:name="Medium List 1 Accent 6" w:semiHidden="0" w:uiPriority="65" w:unhideWhenUsed="0"/>
-    <w:lsdException w:name="Medium List 2 Accent 6" w:semiHidden="0" w:uiPriority="66" w:unhideWhenUsed="0"/>
-    <w:lsdException w:name="Medium Grid 1 Accent 6" w:semiHidden="0" w:uiPriority="67" w:unhideWhenUsed="0"/>
-    <w:lsdException w:name="Medium Grid 2 Accent 6" w:semiHidden="0" w:uiPriority="68" w:unhideWhenUsed="0"/>
-    <w:lsdException w:name="Medium Grid 3 Accent 6" w:semiHidden="0" w:uiPriority="69" w:unhideWhenUsed="0"/>
-    <w:lsdException w:name="Dark List Accent 6" w:semiHidden="0" w:uiPriority="70" w:unhideWhenUsed="0"/>
-    <w:lsdException w:name="Colorful Shading Accent 6" w:semiHidden="0" w:uiPriority="71" w:unhideWhenUsed="0"/>
-    <w:lsdException w:name="Colorful List Accent 6" w:semiHidden="0" w:uiPriority="72" w:unhideWhenUsed="0"/>
-    <w:lsdException w:name="Colorful Grid Accent 6" w:semiHidden="0" w:uiPriority="73" w:unhideWhenUsed="0"/>
-    <w:lsdException w:name="Subtle Emphasis" w:semiHidden="0" w:uiPriority="19" w:unhideWhenUsed="0" w:qFormat="1"/>
-    <w:lsdException w:name="Intense Emphasis" w:semiHidden="0" w:uiPriority="21" w:unhideWhenUsed="0" w:qFormat="1"/>
-    <w:lsdException w:name="Subtle Reference" w:semiHidden="0" w:uiPriority="31" w:unhideWhenUsed="0" w:qFormat="1"/>
-    <w:lsdException w:name="Intense Reference" w:semiHidden="0" w:uiPriority="32" w:unhideWhenUsed="0" w:qFormat="1"/>
-    <w:lsdException w:name="Book Title" w:semiHidden="0" w:uiPriority="33" w:unhideWhenUsed="0" w:qFormat="1"/>
-    <w:lsdException w:name="Bibliography" w:uiPriority="37"/>
-    <w:lsdException w:name="TOC Heading" w:uiPriority="39" w:qFormat="1"/>
+  <w:latentStyles w:defLockedState="0" w:defUIPriority="99" w:defSemiHidden="0" w:defUnhideWhenUsed="0" w:defQFormat="0" w:count="376">
+    <w:lsdException w:name="Normal" w:uiPriority="0" w:qFormat="1"/>
+    <w:lsdException w:name="heading 1" w:uiPriority="9" w:qFormat="1"/>
+    <w:lsdException w:name="heading 2" w:semiHidden="1" w:uiPriority="9" w:unhideWhenUsed="1" w:qFormat="1"/>
+    <w:lsdException w:name="heading 3" w:semiHidden="1" w:uiPriority="9" w:unhideWhenUsed="1" w:qFormat="1"/>
+    <w:lsdException w:name="heading 4" w:semiHidden="1" w:uiPriority="9" w:unhideWhenUsed="1" w:qFormat="1"/>
+    <w:lsdException w:name="heading 5" w:semiHidden="1" w:uiPriority="9" w:unhideWhenUsed="1" w:qFormat="1"/>
+    <w:lsdException w:name="heading 6" w:semiHidden="1" w:uiPriority="9" w:unhideWhenUsed="1" w:qFormat="1"/>
+    <w:lsdException w:name="heading 7" w:semiHidden="1" w:uiPriority="9" w:unhideWhenUsed="1" w:qFormat="1"/>
+    <w:lsdException w:name="heading 8" w:semiHidden="1" w:uiPriority="9" w:unhideWhenUsed="1" w:qFormat="1"/>
+    <w:lsdException w:name="heading 9" w:semiHidden="1" w:uiPriority="9" w:unhideWhenUsed="1" w:qFormat="1"/>
+    <w:lsdException w:name="index 1" w:semiHidden="1" w:unhideWhenUsed="1"/>
+    <w:lsdException w:name="index 2" w:semiHidden="1" w:unhideWhenUsed="1"/>
+    <w:lsdException w:name="index 3" w:semiHidden="1" w:unhideWhenUsed="1"/>
+    <w:lsdException w:name="index 4" w:semiHidden="1" w:unhideWhenUsed="1"/>
+    <w:lsdException w:name="index 5" w:semiHidden="1" w:unhideWhenUsed="1"/>
+    <w:lsdException w:name="index 6" w:semiHidden="1" w:unhideWhenUsed="1"/>
+    <w:lsdException w:name="index 7" w:semiHidden="1" w:unhideWhenUsed="1"/>
+    <w:lsdException w:name="index 8" w:semiHidden="1" w:unhideWhenUsed="1"/>
+    <w:lsdException w:name="index 9" w:semiHidden="1" w:unhideWhenUsed="1"/>
+    <w:lsdException w:name="toc 1" w:semiHidden="1" w:uiPriority="39" w:unhideWhenUsed="1"/>
+    <w:lsdException w:name="toc 2" w:semiHidden="1" w:uiPriority="39" w:unhideWhenUsed="1"/>
+    <w:lsdException w:name="toc 3" w:semiHidden="1" w:uiPriority="39" w:unhideWhenUsed="1"/>
+    <w:lsdException w:name="toc 4" w:semiHidden="1" w:uiPriority="39" w:unhideWhenUsed="1"/>
+    <w:lsdException w:name="toc 5" w:semiHidden="1" w:uiPriority="39" w:unhideWhenUsed="1"/>
+    <w:lsdException w:name="toc 6" w:semiHidden="1" w:uiPriority="39" w:unhideWhenUsed="1"/>
+    <w:lsdException w:name="toc 7" w:semiHidden="1" w:uiPriority="39" w:unhideWhenUsed="1"/>
+    <w:lsdException w:name="toc 8" w:semiHidden="1" w:uiPriority="39" w:unhideWhenUsed="1"/>
+    <w:lsdException w:name="toc 9" w:semiHidden="1" w:uiPriority="39" w:unhideWhenUsed="1"/>
+    <w:lsdException w:name="Normal Indent" w:semiHidden="1" w:unhideWhenUsed="1"/>
+    <w:lsdException w:name="footnote text" w:semiHidden="1" w:unhideWhenUsed="1"/>
+    <w:lsdException w:name="annotation text" w:semiHidden="1" w:unhideWhenUsed="1"/>
+    <w:lsdException w:name="header" w:semiHidden="1" w:unhideWhenUsed="1"/>
+    <w:lsdException w:name="footer" w:semiHidden="1" w:unhideWhenUsed="1"/>
+    <w:lsdException w:name="index heading" w:semiHidden="1" w:unhideWhenUsed="1"/>
+    <w:lsdException w:name="caption" w:semiHidden="1" w:uiPriority="35" w:unhideWhenUsed="1" w:qFormat="1"/>
+    <w:lsdException w:name="table of figures" w:semiHidden="1" w:unhideWhenUsed="1"/>
+    <w:lsdException w:name="envelope address" w:semiHidden="1" w:unhideWhenUsed="1"/>
+    <w:lsdException w:name="envelope return" w:semiHidden="1" w:unhideWhenUsed="1"/>
+    <w:lsdException w:name="footnote reference" w:semiHidden="1" w:unhideWhenUsed="1"/>
+    <w:lsdException w:name="annotation reference" w:semiHidden="1" w:unhideWhenUsed="1"/>
+    <w:lsdException w:name="line number" w:semiHidden="1" w:unhideWhenUsed="1"/>
+    <w:lsdException w:name="page number" w:semiHidden="1" w:unhideWhenUsed="1"/>
+    <w:lsdException w:name="endnote reference" w:semiHidden="1" w:unhideWhenUsed="1"/>
+    <w:lsdException w:name="endnote text" w:semiHidden="1" w:unhideWhenUsed="1"/>
+    <w:lsdException w:name="table of authorities" w:semiHidden="1" w:unhideWhenUsed="1"/>
+    <w:lsdException w:name="macro" w:semiHidden="1" w:unhideWhenUsed="1"/>
+    <w:lsdException w:name="toa heading" w:semiHidden="1" w:unhideWhenUsed="1"/>
+    <w:lsdException w:name="List" w:semiHidden="1" w:unhideWhenUsed="1"/>
+    <w:lsdException w:name="List Bullet" w:semiHidden="1" w:unhideWhenUsed="1"/>
+    <w:lsdException w:name="List Number" w:semiHidden="1" w:unhideWhenUsed="1"/>
+    <w:lsdException w:name="List 2" w:semiHidden="1" w:unhideWhenUsed="1"/>
+    <w:lsdException w:name="List 3" w:semiHidden="1" w:unhideWhenUsed="1"/>
+    <w:lsdException w:name="List 4" w:semiHidden="1" w:unhideWhenUsed="1"/>
+    <w:lsdException w:name="List 5" w:semiHidden="1" w:unhideWhenUsed="1"/>
+    <w:lsdException w:name="List Bullet 2" w:semiHidden="1" w:unhideWhenUsed="1"/>
+    <w:lsdException w:name="List Bullet 3" w:semiHidden="1" w:unhideWhenUsed="1"/>
+    <w:lsdException w:name="List Bullet 4" w:semiHidden="1" w:unhideWhenUsed="1"/>
+    <w:lsdException w:name="List Bullet 5" w:semiHidden="1" w:unhideWhenUsed="1"/>
+    <w:lsdException w:name="List Number 2" w:semiHidden="1" w:unhideWhenUsed="1"/>
+    <w:lsdException w:name="List Number 3" w:semiHidden="1" w:unhideWhenUsed="1"/>
+    <w:lsdException w:name="List Number 4" w:semiHidden="1" w:unhideWhenUsed="1"/>
+    <w:lsdException w:name="List Number 5" w:semiHidden="1" w:unhideWhenUsed="1"/>
+    <w:lsdException w:name="Title" w:uiPriority="10" w:qFormat="1"/>
+    <w:lsdException w:name="Closing" w:semiHidden="1" w:unhideWhenUsed="1"/>
+    <w:lsdException w:name="Signature" w:semiHidden="1" w:unhideWhenUsed="1"/>
+    <w:lsdException w:name="Default Paragraph Font" w:semiHidden="1" w:uiPriority="1" w:unhideWhenUsed="1"/>
+    <w:lsdException w:name="Body Text" w:semiHidden="1" w:unhideWhenUsed="1"/>
+    <w:lsdException w:name="Body Text Indent" w:semiHidden="1" w:unhideWhenUsed="1"/>
+    <w:lsdException w:name="List Continue" w:semiHidden="1" w:unhideWhenUsed="1"/>
+    <w:lsdException w:name="List Continue 2" w:semiHidden="1" w:unhideWhenUsed="1"/>
+    <w:lsdException w:name="List Continue 3" w:semiHidden="1" w:unhideWhenUsed="1"/>
+    <w:lsdException w:name="List Continue 4" w:semiHidden="1" w:unhideWhenUsed="1"/>
+    <w:lsdException w:name="List Continue 5" w:semiHidden="1" w:unhideWhenUsed="1"/>
+    <w:lsdException w:name="Message Header" w:semiHidden="1" w:unhideWhenUsed="1"/>
+    <w:lsdException w:name="Subtitle" w:uiPriority="11" w:qFormat="1"/>
+    <w:lsdException w:name="Salutation" w:semiHidden="1" w:unhideWhenUsed="1"/>
+    <w:lsdException w:name="Date" w:semiHidden="1" w:unhideWhenUsed="1"/>
+    <w:lsdException w:name="Body Text First Indent" w:semiHidden="1" w:unhideWhenUsed="1"/>
+    <w:lsdException w:name="Body Text First Indent 2" w:semiHidden="1" w:unhideWhenUsed="1"/>
+    <w:lsdException w:name="Note Heading" w:semiHidden="1" w:unhideWhenUsed="1"/>
+    <w:lsdException w:name="Body Text 2" w:semiHidden="1" w:unhideWhenUsed="1"/>
+    <w:lsdException w:name="Body Text 3" w:semiHidden="1" w:unhideWhenUsed="1"/>
+    <w:lsdException w:name="Body Text Indent 2" w:semiHidden="1" w:unhideWhenUsed="1"/>
+    <w:lsdException w:name="Body Text Indent 3" w:semiHidden="1" w:unhideWhenUsed="1"/>
+    <w:lsdException w:name="Block Text" w:semiHidden="1" w:unhideWhenUsed="1"/>
+    <w:lsdException w:name="Hyperlink" w:semiHidden="1" w:unhideWhenUsed="1"/>
+    <w:lsdException w:name="FollowedHyperlink" w:semiHidden="1" w:unhideWhenUsed="1"/>
+    <w:lsdException w:name="Strong" w:uiPriority="22" w:qFormat="1"/>
+    <w:lsdException w:name="Emphasis" w:uiPriority="20" w:qFormat="1"/>
+    <w:lsdException w:name="Document Map" w:semiHidden="1" w:unhideWhenUsed="1"/>
+    <w:lsdException w:name="Plain Text" w:semiHidden="1" w:unhideWhenUsed="1"/>
+    <w:lsdException w:name="E-mail Signature" w:semiHidden="1" w:unhideWhenUsed="1"/>
+    <w:lsdException w:name="HTML Top of Form" w:semiHidden="1" w:unhideWhenUsed="1"/>
+    <w:lsdException w:name="HTML Bottom of Form" w:semiHidden="1" w:unhideWhenUsed="1"/>
+    <w:lsdException w:name="Normal (Web)" w:semiHidden="1" w:unhideWhenUsed="1"/>
+    <w:lsdException w:name="HTML Acronym" w:semiHidden="1" w:unhideWhenUsed="1"/>
+    <w:lsdException w:name="HTML Address" w:semiHidden="1" w:unhideWhenUsed="1"/>
+    <w:lsdException w:name="HTML Cite" w:semiHidden="1" w:unhideWhenUsed="1"/>
+    <w:lsdException w:name="HTML Code" w:semiHidden="1" w:unhideWhenUsed="1"/>
+    <w:lsdException w:name="HTML Definition" w:semiHidden="1" w:unhideWhenUsed="1"/>
+    <w:lsdException w:name="HTML Keyboard" w:semiHidden="1" w:unhideWhenUsed="1"/>
+    <w:lsdException w:name="HTML Preformatted" w:semiHidden="1" w:unhideWhenUsed="1"/>
+    <w:lsdException w:name="HTML Sample" w:semiHidden="1" w:unhideWhenUsed="1"/>
+    <w:lsdException w:name="HTML Typewriter" w:semiHidden="1" w:unhideWhenUsed="1"/>
+    <w:lsdException w:name="HTML Variable" w:semiHidden="1" w:unhideWhenUsed="1"/>
+    <w:lsdException w:name="Normal Table" w:semiHidden="1" w:unhideWhenUsed="1"/>
+    <w:lsdException w:name="annotation subject" w:semiHidden="1" w:unhideWhenUsed="1"/>
+    <w:lsdException w:name="No List" w:semiHidden="1" w:unhideWhenUsed="1"/>
+    <w:lsdException w:name="Outline List 1" w:semiHidden="1" w:unhideWhenUsed="1"/>
+    <w:lsdException w:name="Outline List 2" w:semiHidden="1" w:unhideWhenUsed="1"/>
+    <w:lsdException w:name="Outline List 3" w:semiHidden="1" w:unhideWhenUsed="1"/>
+    <w:lsdException w:name="Table Simple 1" w:semiHidden="1" w:unhideWhenUsed="1"/>
+    <w:lsdException w:name="Table Simple 2" w:semiHidden="1" w:unhideWhenUsed="1"/>
+    <w:lsdException w:name="Table Simple 3" w:semiHidden="1" w:unhideWhenUsed="1"/>
+    <w:lsdException w:name="Table Classic 1" w:semiHidden="1" w:unhideWhenUsed="1"/>
+    <w:lsdException w:name="Table Classic 2" w:semiHidden="1" w:unhideWhenUsed="1"/>
+    <w:lsdException w:name="Table Classic 3" w:semiHidden="1" w:unhideWhenUsed="1"/>
+    <w:lsdException w:name="Table Classic 4" w:semiHidden="1" w:unhideWhenUsed="1"/>
+    <w:lsdException w:name="Table Colorful 1" w:semiHidden="1" w:unhideWhenUsed="1"/>
+    <w:lsdException w:name="Table Colorful 2" w:semiHidden="1" w:unhideWhenUsed="1"/>
+    <w:lsdException w:name="Table Colorful 3" w:semiHidden="1" w:unhideWhenUsed="1"/>
+    <w:lsdException w:name="Table Columns 1" w:semiHidden="1" w:unhideWhenUsed="1"/>
+    <w:lsdException w:name="Table Columns 2" w:semiHidden="1" w:unhideWhenUsed="1"/>
+    <w:lsdException w:name="Table Columns 3" w:semiHidden="1" w:unhideWhenUsed="1"/>
+    <w:lsdException w:name="Table Columns 4" w:semiHidden="1" w:unhideWhenUsed="1"/>
+    <w:lsdException w:name="Table Columns 5" w:semiHidden="1" w:unhideWhenUsed="1"/>
+    <w:lsdException w:name="Table Grid 1" w:semiHidden="1" w:unhideWhenUsed="1"/>
+    <w:lsdException w:name="Table Grid 2" w:semiHidden="1" w:unhideWhenUsed="1"/>
+    <w:lsdException w:name="Table Grid 3" w:semiHidden="1" w:unhideWhenUsed="1"/>
+    <w:lsdException w:name="Table Grid 4" w:semiHidden="1" w:unhideWhenUsed="1"/>
+    <w:lsdException w:name="Table Grid 5" w:semiHidden="1" w:unhideWhenUsed="1"/>
+    <w:lsdException w:name="Table Grid 6" w:semiHidden="1" w:unhideWhenUsed="1"/>
+    <w:lsdException w:name="Table Grid 7" w:semiHidden="1" w:unhideWhenUsed="1"/>
+    <w:lsdException w:name="Table Grid 8" w:semiHidden="1" w:unhideWhenUsed="1"/>
+    <w:lsdException w:name="Table List 1" w:semiHidden="1" w:unhideWhenUsed="1"/>
+    <w:lsdException w:name="Table List 2" w:semiHidden="1" w:unhideWhenUsed="1"/>
+    <w:lsdException w:name="Table List 3" w:semiHidden="1" w:unhideWhenUsed="1"/>
+    <w:lsdException w:name="Table List 4" w:semiHidden="1" w:unhideWhenUsed="1"/>
+    <w:lsdException w:name="Table List 5" w:semiHidden="1" w:unhideWhenUsed="1"/>
+    <w:lsdException w:name="Table List 6" w:semiHidden="1" w:unhideWhenUsed="1"/>
+    <w:lsdException w:name="Table List 7" w:semiHidden="1" w:unhideWhenUsed="1"/>
+    <w:lsdException w:name="Table List 8" w:semiHidden="1" w:unhideWhenUsed="1"/>
+    <w:lsdException w:name="Table 3D effects 1" w:semiHidden="1" w:unhideWhenUsed="1"/>
+    <w:lsdException w:name="Table 3D effects 2" w:semiHidden="1" w:unhideWhenUsed="1"/>
+    <w:lsdException w:name="Table 3D effects 3" w:semiHidden="1" w:unhideWhenUsed="1"/>
+    <w:lsdException w:name="Table Contemporary" w:semiHidden="1" w:unhideWhenUsed="1"/>
+    <w:lsdException w:name="Table Elegant" w:semiHidden="1" w:unhideWhenUsed="1"/>
+    <w:lsdException w:name="Table Professional" w:semiHidden="1" w:unhideWhenUsed="1"/>
+    <w:lsdException w:name="Table Subtle 1" w:semiHidden="1" w:unhideWhenUsed="1"/>
+    <w:lsdException w:name="Table Subtle 2" w:semiHidden="1" w:unhideWhenUsed="1"/>
+    <w:lsdException w:name="Table Web 1" w:semiHidden="1" w:unhideWhenUsed="1"/>
+    <w:lsdException w:name="Table Web 2" w:semiHidden="1" w:unhideWhenUsed="1"/>
+    <w:lsdException w:name="Table Web 3" w:semiHidden="1" w:unhideWhenUsed="1"/>
+    <w:lsdException w:name="Balloon Text" w:semiHidden="1" w:unhideWhenUsed="1"/>
+    <w:lsdException w:name="Table Grid" w:uiPriority="39"/>
+    <w:lsdException w:name="Table Theme" w:semiHidden="1" w:unhideWhenUsed="1"/>
+    <w:lsdException w:name="Placeholder Text" w:semiHidden="1"/>
+    <w:lsdException w:name="No Spacing" w:uiPriority="1" w:qFormat="1"/>
+    <w:lsdException w:name="Light Shading" w:uiPriority="60"/>
+    <w:lsdException w:name="Light List" w:uiPriority="61"/>
+    <w:lsdException w:name="Light Grid" w:uiPriority="62"/>
+    <w:lsdException w:name="Medium Shading 1" w:uiPriority="63"/>
+    <w:lsdException w:name="Medium Shading 2" w:uiPriority="64"/>
+    <w:lsdException w:name="Medium List 1" w:uiPriority="65"/>
+    <w:lsdException w:name="Medium List 2" w:uiPriority="66"/>
+    <w:lsdException w:name="Medium Grid 1" w:uiPriority="67"/>
+    <w:lsdException w:name="Medium Grid 2" w:uiPriority="68"/>
+    <w:lsdException w:name="Medium Grid 3" w:uiPriority="69"/>
+    <w:lsdException w:name="Dark List" w:uiPriority="70"/>
+    <w:lsdException w:name="Colorful Shading" w:uiPriority="71"/>
+    <w:lsdException w:name="Colorful List" w:uiPriority="72"/>
+    <w:lsdException w:name="Colorful Grid" w:uiPriority="73"/>
+    <w:lsdException w:name="Light Shading Accent 1" w:uiPriority="60"/>
+    <w:lsdException w:name="Light List Accent 1" w:uiPriority="61"/>
+    <w:lsdException w:name="Light Grid Accent 1" w:uiPriority="62"/>
+    <w:lsdException w:name="Medium Shading 1 Accent 1" w:uiPriority="63"/>
+    <w:lsdException w:name="Medium Shading 2 Accent 1" w:uiPriority="64"/>
+    <w:lsdException w:name="Medium List 1 Accent 1" w:uiPriority="65"/>
+    <w:lsdException w:name="Revision" w:semiHidden="1"/>
+    <w:lsdException w:name="List Paragraph" w:uiPriority="34" w:qFormat="1"/>
+    <w:lsdException w:name="Quote" w:uiPriority="29" w:qFormat="1"/>
+    <w:lsdException w:name="Intense Quote" w:uiPriority="30" w:qFormat="1"/>
+    <w:lsdException w:name="Medium List 2 Accent 1" w:uiPriority="66"/>
+    <w:lsdException w:name="Medium Grid 1 Accent 1" w:uiPriority="67"/>
+    <w:lsdException w:name="Medium Grid 2 Accent 1" w:uiPriority="68"/>
+    <w:lsdException w:name="Medium Grid 3 Accent 1" w:uiPriority="69"/>
+    <w:lsdException w:name="Dark List Accent 1" w:uiPriority="70"/>
+    <w:lsdException w:name="Colorful Shading Accent 1" w:uiPriority="71"/>
+    <w:lsdException w:name="Colorful List Accent 1" w:uiPriority="72"/>
+    <w:lsdException w:name="Colorful Grid Accent 1" w:uiPriority="73"/>
+    <w:lsdException w:name="Light Shading Accent 2" w:uiPriority="60"/>
+    <w:lsdException w:name="Light List Accent 2" w:uiPriority="61"/>
+    <w:lsdException w:name="Light Grid Accent 2" w:uiPriority="62"/>
+    <w:lsdException w:name="Medium Shading 1 Accent 2" w:uiPriority="63"/>
+    <w:lsdException w:name="Medium Shading 2 Accent 2" w:uiPriority="64"/>
+    <w:lsdException w:name="Medium List 1 Accent 2" w:uiPriority="65"/>
+    <w:lsdException w:name="Medium List 2 Accent 2" w:uiPriority="66"/>
+    <w:lsdException w:name="Medium Grid 1 Accent 2" w:uiPriority="67"/>
+    <w:lsdException w:name="Medium Grid 2 Accent 2" w:uiPriority="68"/>
+    <w:lsdException w:name="Medium Grid 3 Accent 2" w:uiPriority="69"/>
+    <w:lsdException w:name="Dark List Accent 2" w:uiPriority="70"/>
+    <w:lsdException w:name="Colorful Shading Accent 2" w:uiPriority="71"/>
+    <w:lsdException w:name="Colorful List Accent 2" w:uiPriority="72"/>
+    <w:lsdException w:name="Colorful Grid Accent 2" w:uiPriority="73"/>
+    <w:lsdException w:name="Light Shading Accent 3" w:uiPriority="60"/>
+    <w:lsdException w:name="Light List Accent 3" w:uiPriority="61"/>
+    <w:lsdException w:name="Light Grid Accent 3" w:uiPriority="62"/>
+    <w:lsdException w:name="Medium Shading 1 Accent 3" w:uiPriority="63"/>
+    <w:lsdException w:name="Medium Shading 2 Accent 3" w:uiPriority="64"/>
+    <w:lsdException w:name="Medium List 1 Accent 3" w:uiPriority="65"/>
+    <w:lsdException w:name="Medium List 2 Accent 3" w:uiPriority="66"/>
+    <w:lsdException w:name="Medium Grid 1 Accent 3" w:uiPriority="67"/>
+    <w:lsdException w:name="Medium Grid 2 Accent 3" w:uiPriority="68"/>
+    <w:lsdException w:name="Medium Grid 3 Accent 3" w:uiPriority="69"/>
+    <w:lsdException w:name="Dark List Accent 3" w:uiPriority="70"/>
+    <w:lsdException w:name="Colorful Shading Accent 3" w:uiPriority="71"/>
+    <w:lsdException w:name="Colorful List Accent 3" w:uiPriority="72"/>
+    <w:lsdException w:name="Colorful Grid Accent 3" w:uiPriority="73"/>
+    <w:lsdException w:name="Light Shading Accent 4" w:uiPriority="60"/>
+    <w:lsdException w:name="Light List Accent 4" w:uiPriority="61"/>
+    <w:lsdException w:name="Light Grid Accent 4" w:uiPriority="62"/>
+    <w:lsdException w:name="Medium Shading 1 Accent 4" w:uiPriority="63"/>
+    <w:lsdException w:name="Medium Shading 2 Accent 4" w:uiPriority="64"/>
+    <w:lsdException w:name="Medium List 1 Accent 4" w:uiPriority="65"/>
+    <w:lsdException w:name="Medium List 2 Accent 4" w:uiPriority="66"/>
+    <w:lsdException w:name="Medium Grid 1 Accent 4" w:uiPriority="67"/>
+    <w:lsdException w:name="Medium Grid 2 Accent 4" w:uiPriority="68"/>
+    <w:lsdException w:name="Medium Grid 3 Accent 4" w:uiPriority="69"/>
+    <w:lsdException w:name="Dark List Accent 4" w:uiPriority="70"/>
+    <w:lsdException w:name="Colorful Shading Accent 4" w:uiPriority="71"/>
+    <w:lsdException w:name="Colorful List Accent 4" w:uiPriority="72"/>
+    <w:lsdException w:name="Colorful Grid Accent 4" w:uiPriority="73"/>
+    <w:lsdException w:name="Light Shading Accent 5" w:uiPriority="60"/>
+    <w:lsdException w:name="Light List Accent 5" w:uiPriority="61"/>
+    <w:lsdException w:name="Light Grid Accent 5" w:uiPriority="62"/>
+    <w:lsdException w:name="Medium Shading 1 Accent 5" w:uiPriority="63"/>
+    <w:lsdException w:name="Medium Shading 2 Accent 5" w:uiPriority="64"/>
+    <w:lsdException w:name="Medium List 1 Accent 5" w:uiPriority="65"/>
+    <w:lsdException w:name="Medium List 2 Accent 5" w:uiPriority="66"/>
+    <w:lsdException w:name="Medium Grid 1 Accent 5" w:uiPriority="67"/>
+    <w:lsdException w:name="Medium Grid 2 Accent 5" w:uiPriority="68"/>
+    <w:lsdException w:name="Medium Grid 3 Accent 5" w:uiPriority="69"/>
+    <w:lsdException w:name="Dark List Accent 5" w:uiPriority="70"/>
+    <w:lsdException w:name="Colorful Shading Accent 5" w:uiPriority="71"/>
+    <w:lsdException w:name="Colorful List Accent 5" w:uiPriority="72"/>
+    <w:lsdException w:name="Colorful Grid Accent 5" w:uiPriority="73"/>
+    <w:lsdException w:name="Light Shading Accent 6" w:uiPriority="60"/>
+    <w:lsdException w:name="Light List Accent 6" w:uiPriority="61"/>
+    <w:lsdException w:name="Light Grid Accent 6" w:uiPriority="62"/>
+    <w:lsdException w:name="Medium Shading 1 Accent 6" w:uiPriority="63"/>
+    <w:lsdException w:name="Medium Shading 2 Accent 6" w:uiPriority="64"/>
+    <w:lsdException w:name="Medium List 1 Accent 6" w:uiPriority="65"/>
+    <w:lsdException w:name="Medium List 2 Accent 6" w:uiPriority="66"/>
+    <w:lsdException w:name="Medium Grid 1 Accent 6" w:uiPriority="67"/>
+    <w:lsdException w:name="Medium Grid 2 Accent 6" w:uiPriority="68"/>
+    <w:lsdException w:name="Medium Grid 3 Accent 6" w:uiPriority="69"/>
+    <w:lsdException w:name="Dark List Accent 6" w:uiPriority="70"/>
+    <w:lsdException w:name="Colorful Shading Accent 6" w:uiPriority="71"/>
+    <w:lsdException w:name="Colorful List Accent 6" w:uiPriority="72"/>
+    <w:lsdException w:name="Colorful Grid Accent 6" w:uiPriority="73"/>
+    <w:lsdException w:name="Subtle Emphasis" w:uiPriority="19" w:qFormat="1"/>
+    <w:lsdException w:name="Intense Emphasis" w:uiPriority="21" w:qFormat="1"/>
+    <w:lsdException w:name="Subtle Reference" w:uiPriority="31" w:qFormat="1"/>
+    <w:lsdException w:name="Intense Reference" w:uiPriority="32" w:qFormat="1"/>
+    <w:lsdException w:name="Book Title" w:uiPriority="33" w:qFormat="1"/>
+    <w:lsdException w:name="Bibliography" w:semiHidden="1" w:uiPriority="37" w:unhideWhenUsed="1"/>
+    <w:lsdException w:name="TOC Heading" w:semiHidden="1" w:uiPriority="39" w:unhideWhenUsed="1" w:qFormat="1"/>
+    <w:lsdException w:name="Plain Table 1" w:uiPriority="41"/>
+    <w:lsdException w:name="Plain Table 2" w:uiPriority="42"/>
+    <w:lsdException w:name="Plain Table 3" w:uiPriority="43"/>
+    <w:lsdException w:name="Plain Table 4" w:uiPriority="44"/>
+    <w:lsdException w:name="Plain Table 5" w:uiPriority="45"/>
+    <w:lsdException w:name="Grid Table Light" w:uiPriority="40"/>
+    <w:lsdException w:name="Grid Table 1 Light" w:uiPriority="46"/>
+    <w:lsdException w:name="Grid Table 2" w:uiPriority="47"/>
+    <w:lsdException w:name="Grid Table 3" w:uiPriority="48"/>
+    <w:lsdException w:name="Grid Table 4" w:uiPriority="49"/>
+    <w:lsdException w:name="Grid Table 5 Dark" w:uiPriority="50"/>
+    <w:lsdException w:name="Grid Table 6 Colorful" w:uiPriority="51"/>
+    <w:lsdException w:name="Grid Table 7 Colorful" w:uiPriority="52"/>
+    <w:lsdException w:name="Grid Table 1 Light Accent 1" w:uiPriority="46"/>
+    <w:lsdException w:name="Grid Table 2 Accent 1" w:uiPriority="47"/>
+    <w:lsdException w:name="Grid Table 3 Accent 1" w:uiPriority="48"/>
+    <w:lsdException w:name="Grid Table 4 Accent 1" w:uiPriority="49"/>
+    <w:lsdException w:name="Grid Table 5 Dark Accent 1" w:uiPriority="50"/>
+    <w:lsdException w:name="Grid Table 6 Colorful Accent 1" w:uiPriority="51"/>
+    <w:lsdException w:name="Grid Table 7 Colorful Accent 1" w:uiPriority="52"/>
+    <w:lsdException w:name="Grid Table 1 Light Accent 2" w:uiPriority="46"/>
+    <w:lsdException w:name="Grid Table 2 Accent 2" w:uiPriority="47"/>
+    <w:lsdException w:name="Grid Table 3 Accent 2" w:uiPriority="48"/>
+    <w:lsdException w:name="Grid Table 4 Accent 2" w:uiPriority="49"/>
+    <w:lsdException w:name="Grid Table 5 Dark Accent 2" w:uiPriority="50"/>
+    <w:lsdException w:name="Grid Table 6 Colorful Accent 2" w:uiPriority="51"/>
+    <w:lsdException w:name="Grid Table 7 Colorful Accent 2" w:uiPriority="52"/>
+    <w:lsdException w:name="Grid Table 1 Light Accent 3" w:uiPriority="46"/>
+    <w:lsdException w:name="Grid Table 2 Accent 3" w:uiPriority="47"/>
+    <w:lsdException w:name="Grid Table 3 Accent 3" w:uiPriority="48"/>
+    <w:lsdException w:name="Grid Table 4 Accent 3" w:uiPriority="49"/>
+    <w:lsdException w:name="Grid Table 5 Dark Accent 3" w:uiPriority="50"/>
+    <w:lsdException w:name="Grid Table 6 Colorful Accent 3" w:uiPriority="51"/>
+    <w:lsdException w:name="Grid Table 7 Colorful Accent 3" w:uiPriority="52"/>
+    <w:lsdException w:name="Grid Table 1 Light Accent 4" w:uiPriority="46"/>
+    <w:lsdException w:name="Grid Table 2 Accent 4" w:uiPriority="47"/>
+    <w:lsdException w:name="Grid Table 3 Accent 4" w:uiPriority="48"/>
+    <w:lsdException w:name="Grid Table 4 Accent 4" w:uiPriority="49"/>
+    <w:lsdException w:name="Grid Table 5 Dark Accent 4" w:uiPriority="50"/>
+    <w:lsdException w:name="Grid Table 6 Colorful Accent 4" w:uiPriority="51"/>
+    <w:lsdException w:name="Grid Table 7 Colorful Accent 4" w:uiPriority="52"/>
+    <w:lsdException w:name="Grid Table 1 Light Accent 5" w:uiPriority="46"/>
+    <w:lsdException w:name="Grid Table 2 Accent 5" w:uiPriority="47"/>
+    <w:lsdException w:name="Grid Table 3 Accent 5" w:uiPriority="48"/>
+    <w:lsdException w:name="Grid Table 4 Accent 5" w:uiPriority="49"/>
+    <w:lsdException w:name="Grid Table 5 Dark Accent 5" w:uiPriority="50"/>
+    <w:lsdException w:name="Grid Table 6 Colorful Accent 5" w:uiPriority="51"/>
+    <w:lsdException w:name="Grid Table 7 Colorful Accent 5" w:uiPriority="52"/>
+    <w:lsdException w:name="Grid Table 1 Light Accent 6" w:uiPriority="46"/>
+    <w:lsdException w:name="Grid Table 2 Accent 6" w:uiPriority="47"/>
+    <w:lsdException w:name="Grid Table 3 Accent 6" w:uiPriority="48"/>
+    <w:lsdException w:name="Grid Table 4 Accent 6" w:uiPriority="49"/>
+    <w:lsdException w:name="Grid Table 5 Dark Accent 6" w:uiPriority="50"/>
+    <w:lsdException w:name="Grid Table 6 Colorful Accent 6" w:uiPriority="51"/>
+    <w:lsdException w:name="Grid Table 7 Colorful Accent 6" w:uiPriority="52"/>
+    <w:lsdException w:name="List Table 1 Light" w:uiPriority="46"/>
+    <w:lsdException w:name="List Table 2" w:uiPriority="47"/>
+    <w:lsdException w:name="List Table 3" w:uiPriority="48"/>
+    <w:lsdException w:name="List Table 4" w:uiPriority="49"/>
+    <w:lsdException w:name="List Table 5 Dark" w:uiPriority="50"/>
+    <w:lsdException w:name="List Table 6 Colorful" w:uiPriority="51"/>
+    <w:lsdException w:name="List Table 7 Colorful" w:uiPriority="52"/>
+    <w:lsdException w:name="List Table 1 Light Accent 1" w:uiPriority="46"/>
+    <w:lsdException w:name="List Table 2 Accent 1" w:uiPriority="47"/>
+    <w:lsdException w:name="List Table 3 Accent 1" w:uiPriority="48"/>
+    <w:lsdException w:name="List Table 4 Accent 1" w:uiPriority="49"/>
+    <w:lsdException w:name="List Table 5 Dark Accent 1" w:uiPriority="50"/>
+    <w:lsdException w:name="List Table 6 Colorful Accent 1" w:uiPriority="51"/>
+    <w:lsdException w:name="List Table 7 Colorful Accent 1" w:uiPriority="52"/>
+    <w:lsdException w:name="List Table 1 Light Accent 2" w:uiPriority="46"/>
+    <w:lsdException w:name="List Table 2 Accent 2" w:uiPriority="47"/>
+    <w:lsdException w:name="List Table 3 Accent 2" w:uiPriority="48"/>
+    <w:lsdException w:name="List Table 4 Accent 2" w:uiPriority="49"/>
+    <w:lsdException w:name="List Table 5 Dark Accent 2" w:uiPriority="50"/>
+    <w:lsdException w:name="List Table 6 Colorful Accent 2" w:uiPriority="51"/>
+    <w:lsdException w:name="List Table 7 Colorful Accent 2" w:uiPriority="52"/>
+    <w:lsdException w:name="List Table 1 Light Accent 3" w:uiPriority="46"/>
+    <w:lsdException w:name="List Table 2 Accent 3" w:uiPriority="47"/>
+    <w:lsdException w:name="List Table 3 Accent 3" w:uiPriority="48"/>
+    <w:lsdException w:name="List Table 4 Accent 3" w:uiPriority="49"/>
+    <w:lsdException w:name="List Table 5 Dark Accent 3" w:uiPriority="50"/>
+    <w:lsdException w:name="List Table 6 Colorful Accent 3" w:uiPriority="51"/>
+    <w:lsdException w:name="List Table 7 Colorful Accent 3" w:uiPriority="52"/>
+    <w:lsdException w:name="List Table 1 Light Accent 4" w:uiPriority="46"/>
+    <w:lsdException w:name="List Table 2 Accent 4" w:uiPriority="47"/>
+    <w:lsdException w:name="List Table 3 Accent 4" w:uiPriority="48"/>
+    <w:lsdException w:name="List Table 4 Accent 4" w:uiPriority="49"/>
+    <w:lsdException w:name="List Table 5 Dark Accent 4" w:uiPriority="50"/>
+    <w:lsdException w:name="List Table 6 Colorful Accent 4" w:uiPriority="51"/>
+    <w:lsdException w:name="List Table 7 Colorful Accent 4" w:uiPriority="52"/>
+    <w:lsdException w:name="List Table 1 Light Accent 5" w:uiPriority="46"/>
+    <w:lsdException w:name="List Table 2 Accent 5" w:uiPriority="47"/>
+    <w:lsdException w:name="List Table 3 Accent 5" w:uiPriority="48"/>
+    <w:lsdException w:name="List Table 4 Accent 5" w:uiPriority="49"/>
+    <w:lsdException w:name="List Table 5 Dark Accent 5" w:uiPriority="50"/>
+    <w:lsdException w:name="List Table 6 Colorful Accent 5" w:uiPriority="51"/>
+    <w:lsdException w:name="List Table 7 Colorful Accent 5" w:uiPriority="52"/>
+    <w:lsdException w:name="List Table 1 Light Accent 6" w:uiPriority="46"/>
+    <w:lsdException w:name="List Table 2 Accent 6" w:uiPriority="47"/>
+    <w:lsdException w:name="List Table 3 Accent 6" w:uiPriority="48"/>
+    <w:lsdException w:name="List Table 4 Accent 6" w:uiPriority="49"/>
+    <w:lsdException w:name="List Table 5 Dark Accent 6" w:uiPriority="50"/>
+    <w:lsdException w:name="List Table 6 Colorful Accent 6" w:uiPriority="51"/>
+    <w:lsdException w:name="List Table 7 Colorful Accent 6" w:uiPriority="52"/>
+    <w:lsdException w:name="Mention" w:semiHidden="1" w:unhideWhenUsed="1"/>
+    <w:lsdException w:name="Smart Hyperlink" w:semiHidden="1" w:unhideWhenUsed="1"/>
+    <w:lsdException w:name="Hashtag" w:semiHidden="1" w:unhideWhenUsed="1"/>
+    <w:lsdException w:name="Unresolved Mention" w:semiHidden="1" w:unhideWhenUsed="1"/>
+    <w:lsdException w:name="Smart Link" w:semiHidden="1" w:unhideWhenUsed="1"/>
   </w:latentStyles>
   <w:style w:type="paragraph" w:default="1" w:styleId="a">
     <w:name w:val="Normal"/>

</xml_diff>